<commit_message>
Memory management added and some interrupt handling modification
</commit_message>
<xml_diff>
--- a/Documentation/SquadRTOS.docx
+++ b/Documentation/SquadRTOS.docx
@@ -1,6 +1,6 @@
 
 <file path=word/document.xml><?xml version="1.0" encoding="utf-8"?>
-<w:document xmlns:wpc="http://schemas.microsoft.com/office/word/2010/wordprocessingCanvas" xmlns:cx="http://schemas.microsoft.com/office/drawing/2014/chartex" xmlns:cx1="http://schemas.microsoft.com/office/drawing/2015/9/8/chartex" xmlns:cx2="http://schemas.microsoft.com/office/drawing/2015/10/21/chartex" xmlns:cx3="http://schemas.microsoft.com/office/drawing/2016/5/9/chartex" xmlns:cx4="http://schemas.microsoft.com/office/drawing/2016/5/10/chartex" xmlns:cx5="http://schemas.microsoft.com/office/drawing/2016/5/11/chartex" xmlns:cx6="http://schemas.microsoft.com/office/drawing/2016/5/12/chartex" xmlns:cx7="http://schemas.microsoft.com/office/drawing/2016/5/13/chartex" xmlns:cx8="http://schemas.microsoft.com/office/drawing/2016/5/14/chartex" xmlns:mc="http://schemas.openxmlformats.org/markup-compatibility/2006" xmlns:aink="http://schemas.microsoft.com/office/drawing/2016/ink" xmlns:am3d="http://schemas.microsoft.com/office/drawing/2017/model3d" xmlns:o="urn:schemas-microsoft-com:office:office" xmlns:oel="http://schemas.microsoft.com/office/2019/extlst" xmlns:r="http://schemas.openxmlformats.org/officeDocument/2006/relationships" xmlns:m="http://schemas.openxmlformats.org/officeDocument/2006/math" xmlns:v="urn:schemas-microsoft-com:vml" xmlns:wp14="http://schemas.microsoft.com/office/word/2010/wordprocessingDrawing" xmlns:wp="http://schemas.openxmlformats.org/drawingml/2006/wordprocessingDrawing" xmlns:w10="urn:schemas-microsoft-com:office:word" xmlns:w="http://schemas.openxmlformats.org/wordprocessingml/2006/main" xmlns:w14="http://schemas.microsoft.com/office/word/2010/wordml" xmlns:w15="http://schemas.microsoft.com/office/word/2012/wordml" xmlns:w16cex="http://schemas.microsoft.com/office/word/2018/wordml/cex" xmlns:w16cid="http://schemas.microsoft.com/office/word/2016/wordml/cid" xmlns:w16="http://schemas.microsoft.com/office/word/2018/wordml" xmlns:w16du="http://schemas.microsoft.com/office/word/2023/wordml/word16du" xmlns:w16sdtdh="http://schemas.microsoft.com/office/word/2020/wordml/sdtdatahash" xmlns:w16se="http://schemas.microsoft.com/office/word/2015/wordml/symex" xmlns:wpg="http://schemas.microsoft.com/office/word/2010/wordprocessingGroup" xmlns:wpi="http://schemas.microsoft.com/office/word/2010/wordprocessingInk" xmlns:wne="http://schemas.microsoft.com/office/word/2006/wordml" xmlns:wps="http://schemas.microsoft.com/office/word/2010/wordprocessingShape" mc:Ignorable="w14 w15 w16se w16cid w16 w16cex w16sdtdh wp14">
+<w:document xmlns:wpc="http://schemas.microsoft.com/office/word/2010/wordprocessingCanvas" xmlns:cx="http://schemas.microsoft.com/office/drawing/2014/chartex" xmlns:cx1="http://schemas.microsoft.com/office/drawing/2015/9/8/chartex" xmlns:cx2="http://schemas.microsoft.com/office/drawing/2015/10/21/chartex" xmlns:cx3="http://schemas.microsoft.com/office/drawing/2016/5/9/chartex" xmlns:cx4="http://schemas.microsoft.com/office/drawing/2016/5/10/chartex" xmlns:cx5="http://schemas.microsoft.com/office/drawing/2016/5/11/chartex" xmlns:cx6="http://schemas.microsoft.com/office/drawing/2016/5/12/chartex" xmlns:cx7="http://schemas.microsoft.com/office/drawing/2016/5/13/chartex" xmlns:cx8="http://schemas.microsoft.com/office/drawing/2016/5/14/chartex" xmlns:mc="http://schemas.openxmlformats.org/markup-compatibility/2006" xmlns:aink="http://schemas.microsoft.com/office/drawing/2016/ink" xmlns:am3d="http://schemas.microsoft.com/office/drawing/2017/model3d" xmlns:o="urn:schemas-microsoft-com:office:office" xmlns:oel="http://schemas.microsoft.com/office/2019/extlst" xmlns:r="http://schemas.openxmlformats.org/officeDocument/2006/relationships" xmlns:m="http://schemas.openxmlformats.org/officeDocument/2006/math" xmlns:v="urn:schemas-microsoft-com:vml" xmlns:wp14="http://schemas.microsoft.com/office/word/2010/wordprocessingDrawing" xmlns:wp="http://schemas.openxmlformats.org/drawingml/2006/wordprocessingDrawing" xmlns:w10="urn:schemas-microsoft-com:office:word" xmlns:w="http://schemas.openxmlformats.org/wordprocessingml/2006/main" xmlns:w14="http://schemas.microsoft.com/office/word/2010/wordml" xmlns:w15="http://schemas.microsoft.com/office/word/2012/wordml" xmlns:w16cex="http://schemas.microsoft.com/office/word/2018/wordml/cex" xmlns:w16cid="http://schemas.microsoft.com/office/word/2016/wordml/cid" xmlns:w16="http://schemas.microsoft.com/office/word/2018/wordml" xmlns:w16sdtdh="http://schemas.microsoft.com/office/word/2020/wordml/sdtdatahash" xmlns:w16se="http://schemas.microsoft.com/office/word/2015/wordml/symex" xmlns:wpg="http://schemas.microsoft.com/office/word/2010/wordprocessingGroup" xmlns:wpi="http://schemas.microsoft.com/office/word/2010/wordprocessingInk" xmlns:wne="http://schemas.microsoft.com/office/word/2006/wordml" xmlns:wps="http://schemas.microsoft.com/office/word/2010/wordprocessingShape" mc:Ignorable="w14 w15 w16se w16cid w16 w16cex w16sdtdh wp14">
   <w:body>
     <w:p>
       <w:pPr>
@@ -873,7 +873,25 @@
           <w:szCs w:val="24"/>
           <w:lang w:bidi="ar-EG"/>
         </w:rPr>
-        <w:t xml:space="preserve"> can be scheduled to run at a specific time or in response to an event or interrupt. Tasks can communicate with each other through message passing, semaphores, or other synchronization mechanisms.</w:t>
+        <w:t xml:space="preserve"> can be scheduled to run at a specific time or in response to an event or </w:t>
+      </w:r>
+      <w:proofErr w:type="gramStart"/>
+      <w:r>
+        <w:rPr>
+          <w:sz w:val="24"/>
+          <w:szCs w:val="24"/>
+          <w:lang w:bidi="ar-EG"/>
+        </w:rPr>
+        <w:t>interrupt</w:t>
+      </w:r>
+      <w:proofErr w:type="gramEnd"/>
+      <w:r>
+        <w:rPr>
+          <w:sz w:val="24"/>
+          <w:szCs w:val="24"/>
+          <w:lang w:bidi="ar-EG"/>
+        </w:rPr>
+        <w:t>. Tasks can communicate with each other through message passing, semaphores, or other synchronization mechanisms.</w:t>
       </w:r>
     </w:p>
     <w:p>
@@ -2247,7 +2265,7 @@
               </wp:anchor>
             </w:drawing>
           </mc:Choice>
-          <mc:Fallback>
+          <mc:Fallback xmlns:w16du="http://schemas.microsoft.com/office/word/2023/wordml/word16du">
             <w:pict>
               <v:shapetype w14:anchorId="3536A789" id="_x0000_t32" coordsize="21600,21600" o:spt="32" o:oned="t" path="m,l21600,21600e" filled="f">
                 <v:path arrowok="t" fillok="f" o:connecttype="none"/>
@@ -2321,7 +2339,7 @@
               </wp:anchor>
             </w:drawing>
           </mc:Choice>
-          <mc:Fallback>
+          <mc:Fallback xmlns:w16du="http://schemas.microsoft.com/office/word/2023/wordml/word16du">
             <w:pict>
               <v:shape w14:anchorId="2BDF5914" id="Straight Arrow Connector 13" o:spid="_x0000_s1026" type="#_x0000_t32" style="position:absolute;margin-left:149.25pt;margin-top:4.35pt;width:129.75pt;height:.75pt;flip:y;z-index:251663360;visibility:visible;mso-wrap-style:square;mso-wrap-distance-left:9pt;mso-wrap-distance-top:0;mso-wrap-distance-right:9pt;mso-wrap-distance-bottom:0;mso-position-horizontal:absolute;mso-position-horizontal-relative:text;mso-position-vertical:absolute;mso-position-vertical-relative:text" o:gfxdata="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" strokecolor="#4472c4 [3204]" strokeweight=".5pt">
                 <v:stroke endarrow="block" joinstyle="miter"/>
@@ -2391,7 +2409,7 @@
               </wp:anchor>
             </w:drawing>
           </mc:Choice>
-          <mc:Fallback>
+          <mc:Fallback xmlns:w16du="http://schemas.microsoft.com/office/word/2023/wordml/word16du">
             <w:pict>
               <v:shape w14:anchorId="7A7E5B13" id="Straight Arrow Connector 12" o:spid="_x0000_s1026" type="#_x0000_t32" style="position:absolute;margin-left:141.75pt;margin-top:2.85pt;width:0;height:22.5pt;flip:y;z-index:251662336;visibility:visible;mso-wrap-style:square;mso-wrap-distance-left:9pt;mso-wrap-distance-top:0;mso-wrap-distance-right:9pt;mso-wrap-distance-bottom:0;mso-position-horizontal:absolute;mso-position-horizontal-relative:text;mso-position-vertical:absolute;mso-position-vertical-relative:text" o:gfxdata="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" strokecolor="#4472c4 [3204]" strokeweight=".5pt">
                 <v:stroke endarrow="block" joinstyle="miter"/>
@@ -2681,7 +2699,7 @@
               </wp:anchor>
             </w:drawing>
           </mc:Choice>
-          <mc:Fallback>
+          <mc:Fallback xmlns:w16du="http://schemas.microsoft.com/office/word/2023/wordml/word16du">
             <w:pict>
               <v:shape w14:anchorId="195AA652" id="Straight Arrow Connector 19" o:spid="_x0000_s1026" type="#_x0000_t32" style="position:absolute;margin-left:138pt;margin-top:14.05pt;width:0;height:21.75pt;flip:y;z-index:251667456;visibility:visible;mso-wrap-style:square;mso-wrap-distance-left:9pt;mso-wrap-distance-top:0;mso-wrap-distance-right:9pt;mso-wrap-distance-bottom:0;mso-position-horizontal:absolute;mso-position-horizontal-relative:text;mso-position-vertical:absolute;mso-position-vertical-relative:text" o:gfxdata="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" strokecolor="#4472c4 [3204]" strokeweight=".5pt">
                 <v:stroke endarrow="block" joinstyle="miter"/>
@@ -2751,7 +2769,7 @@
               </wp:anchor>
             </w:drawing>
           </mc:Choice>
-          <mc:Fallback>
+          <mc:Fallback xmlns:w16du="http://schemas.microsoft.com/office/word/2023/wordml/word16du">
             <w:pict>
               <v:shape w14:anchorId="5AF373F3" id="Straight Arrow Connector 17" o:spid="_x0000_s1026" type="#_x0000_t32" style="position:absolute;margin-left:289.5pt;margin-top:19.3pt;width:.75pt;height:20.25pt;z-index:251665408;visibility:visible;mso-wrap-style:square;mso-wrap-distance-left:9pt;mso-wrap-distance-top:0;mso-wrap-distance-right:9pt;mso-wrap-distance-bottom:0;mso-position-horizontal:absolute;mso-position-horizontal-relative:text;mso-position-vertical:absolute;mso-position-vertical-relative:text" o:gfxdata="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" strokecolor="#4472c4 [3204]" strokeweight=".5pt">
                 <v:stroke endarrow="block" joinstyle="miter"/>
@@ -2831,7 +2849,7 @@
               </wp:anchor>
             </w:drawing>
           </mc:Choice>
-          <mc:Fallback>
+          <mc:Fallback xmlns:w16du="http://schemas.microsoft.com/office/word/2023/wordml/word16du">
             <w:pict>
               <v:shape w14:anchorId="002B523A" id="Straight Arrow Connector 18" o:spid="_x0000_s1026" type="#_x0000_t32" style="position:absolute;margin-left:138pt;margin-top:14.4pt;width:144.75pt;height:0;flip:x;z-index:251666432;visibility:visible;mso-wrap-style:square;mso-wrap-distance-left:9pt;mso-wrap-distance-top:0;mso-wrap-distance-right:9pt;mso-wrap-distance-bottom:0;mso-position-horizontal:absolute;mso-position-horizontal-relative:text;mso-position-vertical:absolute;mso-position-vertical-relative:text" o:gfxdata="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" strokecolor="#4472c4 [3204]" strokeweight=".5pt">
                 <v:stroke endarrow="block" joinstyle="miter"/>
@@ -4310,7 +4328,7 @@
               </wp:anchor>
             </w:drawing>
           </mc:Choice>
-          <mc:Fallback>
+          <mc:Fallback xmlns:w16du="http://schemas.microsoft.com/office/word/2023/wordml/word16du">
             <w:pict>
               <v:rect w14:anchorId="4C296F2F" id="Rectangle 23" o:spid="_x0000_s1026" style="position:absolute;margin-left:312pt;margin-top:276pt;width:56.25pt;height:32.25pt;z-index:251668480;visibility:visible;mso-wrap-style:square;mso-wrap-distance-left:9pt;mso-wrap-distance-top:0;mso-wrap-distance-right:9pt;mso-wrap-distance-bottom:0;mso-position-horizontal:absolute;mso-position-horizontal-relative:text;mso-position-vertical:absolute;mso-position-vertical-relative:text;v-text-anchor:middle" o:gfxdata="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" fillcolor="white [3212]" strokecolor="white [3212]" strokeweight="1pt"/>
             </w:pict>
@@ -4390,6 +4408,7 @@
           <w:szCs w:val="24"/>
         </w:rPr>
       </w:pPr>
+      <w:proofErr w:type="gramStart"/>
       <w:r>
         <w:rPr>
           <w:b/>
@@ -4397,7 +4416,17 @@
           <w:sz w:val="24"/>
           <w:szCs w:val="24"/>
         </w:rPr>
-        <w:t xml:space="preserve">why are we made Real-Time Operating </w:t>
+        <w:t>why</w:t>
+      </w:r>
+      <w:proofErr w:type="gramEnd"/>
+      <w:r>
+        <w:rPr>
+          <w:b/>
+          <w:bCs/>
+          <w:sz w:val="24"/>
+          <w:szCs w:val="24"/>
+        </w:rPr>
+        <w:t xml:space="preserve"> are we made Real-Time Operating </w:t>
       </w:r>
       <w:proofErr w:type="gramStart"/>
       <w:r>
@@ -7328,6 +7357,387 @@
           <w:szCs w:val="24"/>
           <w:lang w:bidi="ar-EG"/>
         </w:rPr>
+        <w:t xml:space="preserve">When an interrupt occurs in an ARM-M processor, the processor saves the current execution context onto the stack, including the program counter (PC), current processor status register (PSR), link register (LR), and stack pointer (SP). In addition to these registers, the operating system may choose to save </w:t>
+      </w:r>
+      <w:proofErr w:type="gramStart"/>
+      <w:r>
+        <w:rPr>
+          <w:sz w:val="24"/>
+          <w:szCs w:val="24"/>
+          <w:lang w:bidi="ar-EG"/>
+        </w:rPr>
+        <w:t>all of</w:t>
+      </w:r>
+      <w:proofErr w:type="gramEnd"/>
+      <w:r>
+        <w:rPr>
+          <w:sz w:val="24"/>
+          <w:szCs w:val="24"/>
+          <w:lang w:bidi="ar-EG"/>
+        </w:rPr>
+        <w:t xml:space="preserve"> the general-purpose registers (R0-R12) onto the stack as well.</w:t>
+      </w:r>
+    </w:p>
+    <w:p>
+      <w:pPr>
+        <w:rPr>
+          <w:sz w:val="24"/>
+          <w:szCs w:val="24"/>
+          <w:lang w:bidi="ar-EG"/>
+        </w:rPr>
+      </w:pPr>
+    </w:p>
+    <w:p>
+      <w:pPr>
+        <w:rPr>
+          <w:sz w:val="24"/>
+          <w:szCs w:val="24"/>
+          <w:lang w:bidi="ar-EG"/>
+        </w:rPr>
+      </w:pPr>
+      <w:r>
+        <w:rPr>
+          <w:sz w:val="24"/>
+          <w:szCs w:val="24"/>
+          <w:lang w:bidi="ar-EG"/>
+        </w:rPr>
+        <w:t xml:space="preserve">Saving </w:t>
+      </w:r>
+      <w:proofErr w:type="gramStart"/>
+      <w:r>
+        <w:rPr>
+          <w:sz w:val="24"/>
+          <w:szCs w:val="24"/>
+          <w:lang w:bidi="ar-EG"/>
+        </w:rPr>
+        <w:t>all of</w:t>
+      </w:r>
+      <w:proofErr w:type="gramEnd"/>
+      <w:r>
+        <w:rPr>
+          <w:sz w:val="24"/>
+          <w:szCs w:val="24"/>
+          <w:lang w:bidi="ar-EG"/>
+        </w:rPr>
+        <w:t xml:space="preserve"> the general-purpose registers allows the operating system to preserve the state of the interrupted program and ensure that no data is lost during the </w:t>
+      </w:r>
+      <w:proofErr w:type="gramStart"/>
+      <w:r>
+        <w:rPr>
+          <w:sz w:val="24"/>
+          <w:szCs w:val="24"/>
+          <w:lang w:bidi="ar-EG"/>
+        </w:rPr>
+        <w:t>interrupt</w:t>
+      </w:r>
+      <w:proofErr w:type="gramEnd"/>
+      <w:r>
+        <w:rPr>
+          <w:sz w:val="24"/>
+          <w:szCs w:val="24"/>
+          <w:lang w:bidi="ar-EG"/>
+        </w:rPr>
+        <w:t xml:space="preserve">. This is particularly important in multi-threaded or multi-tasking environments where multiple programs may be executing </w:t>
+      </w:r>
+      <w:proofErr w:type="gramStart"/>
+      <w:r>
+        <w:rPr>
+          <w:sz w:val="24"/>
+          <w:szCs w:val="24"/>
+          <w:lang w:bidi="ar-EG"/>
+        </w:rPr>
+        <w:t>simultaneously</w:t>
+      </w:r>
+      <w:proofErr w:type="gramEnd"/>
+      <w:r>
+        <w:rPr>
+          <w:sz w:val="24"/>
+          <w:szCs w:val="24"/>
+          <w:lang w:bidi="ar-EG"/>
+        </w:rPr>
+        <w:t xml:space="preserve"> and </w:t>
+      </w:r>
+      <w:proofErr w:type="gramStart"/>
+      <w:r>
+        <w:rPr>
+          <w:sz w:val="24"/>
+          <w:szCs w:val="24"/>
+          <w:lang w:bidi="ar-EG"/>
+        </w:rPr>
+        <w:t>interrupts</w:t>
+      </w:r>
+      <w:proofErr w:type="gramEnd"/>
+      <w:r>
+        <w:rPr>
+          <w:sz w:val="24"/>
+          <w:szCs w:val="24"/>
+          <w:lang w:bidi="ar-EG"/>
+        </w:rPr>
+        <w:t xml:space="preserve"> may occur frequently.</w:t>
+      </w:r>
+    </w:p>
+    <w:p>
+      <w:pPr>
+        <w:rPr>
+          <w:sz w:val="24"/>
+          <w:szCs w:val="24"/>
+          <w:lang w:bidi="ar-EG"/>
+        </w:rPr>
+      </w:pPr>
+    </w:p>
+    <w:p>
+      <w:pPr>
+        <w:rPr>
+          <w:sz w:val="24"/>
+          <w:szCs w:val="24"/>
+          <w:lang w:bidi="ar-EG"/>
+        </w:rPr>
+      </w:pPr>
+      <w:r>
+        <w:rPr>
+          <w:sz w:val="24"/>
+          <w:szCs w:val="24"/>
+          <w:lang w:bidi="ar-EG"/>
+        </w:rPr>
+        <w:t xml:space="preserve">By saving </w:t>
+      </w:r>
+      <w:proofErr w:type="gramStart"/>
+      <w:r>
+        <w:rPr>
+          <w:sz w:val="24"/>
+          <w:szCs w:val="24"/>
+          <w:lang w:bidi="ar-EG"/>
+        </w:rPr>
+        <w:t>all of</w:t>
+      </w:r>
+      <w:proofErr w:type="gramEnd"/>
+      <w:r>
+        <w:rPr>
+          <w:sz w:val="24"/>
+          <w:szCs w:val="24"/>
+          <w:lang w:bidi="ar-EG"/>
+        </w:rPr>
+        <w:t xml:space="preserve"> the general-purpose registers onto the stack, the operating system ensures that the interrupted program can be resumed exactly as it was before the interrupt occurred, without the need for the program to explicitly save and restore its own state. This can save time and reduce complexity in programming, as well as improve overall system performance and</w:t>
+      </w:r>
+      <w:r>
+        <w:rPr>
+          <w:sz w:val="24"/>
+          <w:szCs w:val="24"/>
+          <w:lang w:bidi="ar-EG"/>
+        </w:rPr>
+        <w:t xml:space="preserve"> </w:t>
+      </w:r>
+      <w:r>
+        <w:rPr>
+          <w:sz w:val="24"/>
+          <w:szCs w:val="24"/>
+          <w:lang w:bidi="ar-EG"/>
+        </w:rPr>
+        <w:lastRenderedPageBreak/>
+        <w:t>stability.</w:t>
+      </w:r>
+      <w:r>
+        <w:rPr>
+          <w:noProof/>
+          <w:sz w:val="24"/>
+          <w:szCs w:val="24"/>
+          <w:lang w:bidi="ar-EG"/>
+        </w:rPr>
+        <w:drawing>
+          <wp:inline distT="0" distB="0" distL="0" distR="0" wp14:anchorId="44EA43C8" wp14:editId="03126F49">
+            <wp:extent cx="5953125" cy="2152650"/>
+            <wp:effectExtent l="0" t="0" r="9525" b="0"/>
+            <wp:docPr id="2009350443" name="Picture 1"/>
+            <wp:cNvGraphicFramePr>
+              <a:graphicFrameLocks xmlns:a="http://schemas.openxmlformats.org/drawingml/2006/main" noChangeAspect="1"/>
+            </wp:cNvGraphicFramePr>
+            <a:graphic xmlns:a="http://schemas.openxmlformats.org/drawingml/2006/main">
+              <a:graphicData uri="http://schemas.openxmlformats.org/drawingml/2006/picture">
+                <pic:pic xmlns:pic="http://schemas.openxmlformats.org/drawingml/2006/picture">
+                  <pic:nvPicPr>
+                    <pic:cNvPr id="0" name="Picture 1"/>
+                    <pic:cNvPicPr>
+                      <a:picLocks noChangeAspect="1" noChangeArrowheads="1"/>
+                    </pic:cNvPicPr>
+                  </pic:nvPicPr>
+                  <pic:blipFill>
+                    <a:blip r:embed="rId16">
+                      <a:extLst>
+                        <a:ext uri="{28A0092B-C50C-407E-A947-70E740481C1C}">
+                          <a14:useLocalDpi xmlns:a14="http://schemas.microsoft.com/office/drawing/2010/main" val="0"/>
+                        </a:ext>
+                      </a:extLst>
+                    </a:blip>
+                    <a:srcRect/>
+                    <a:stretch>
+                      <a:fillRect/>
+                    </a:stretch>
+                  </pic:blipFill>
+                  <pic:spPr bwMode="auto">
+                    <a:xfrm>
+                      <a:off x="0" y="0"/>
+                      <a:ext cx="5953125" cy="2152650"/>
+                    </a:xfrm>
+                    <a:prstGeom prst="rect">
+                      <a:avLst/>
+                    </a:prstGeom>
+                    <a:noFill/>
+                    <a:ln>
+                      <a:noFill/>
+                    </a:ln>
+                  </pic:spPr>
+                </pic:pic>
+              </a:graphicData>
+            </a:graphic>
+          </wp:inline>
+        </w:drawing>
+      </w:r>
+    </w:p>
+    <w:p>
+      <w:pPr>
+        <w:rPr>
+          <w:sz w:val="24"/>
+          <w:szCs w:val="24"/>
+          <w:lang w:bidi="ar-EG"/>
+        </w:rPr>
+      </w:pPr>
+      <w:r>
+        <w:rPr>
+          <w:sz w:val="24"/>
+          <w:szCs w:val="24"/>
+          <w:lang w:bidi="ar-EG"/>
+        </w:rPr>
+        <w:tab/>
+      </w:r>
+      <w:r>
+        <w:rPr>
+          <w:sz w:val="24"/>
+          <w:szCs w:val="24"/>
+          <w:lang w:bidi="ar-EG"/>
+        </w:rPr>
+        <w:tab/>
+      </w:r>
+      <w:r>
+        <w:rPr>
+          <w:sz w:val="24"/>
+          <w:szCs w:val="24"/>
+          <w:lang w:bidi="ar-EG"/>
+        </w:rPr>
+        <w:tab/>
+      </w:r>
+      <w:r>
+        <w:rPr>
+          <w:sz w:val="24"/>
+          <w:szCs w:val="24"/>
+          <w:lang w:bidi="ar-EG"/>
+        </w:rPr>
+        <w:tab/>
+        <w:t xml:space="preserve">After normal interrupt </w:t>
+      </w:r>
+    </w:p>
+    <w:p>
+      <w:pPr>
+        <w:rPr>
+          <w:sz w:val="24"/>
+          <w:szCs w:val="24"/>
+          <w:lang w:bidi="ar-EG"/>
+        </w:rPr>
+      </w:pPr>
+      <w:r>
+        <w:rPr>
+          <w:noProof/>
+        </w:rPr>
+        <w:drawing>
+          <wp:inline distT="0" distB="0" distL="0" distR="0" wp14:anchorId="4BDF86AB" wp14:editId="15A33B10">
+            <wp:extent cx="1295400" cy="4257675"/>
+            <wp:effectExtent l="0" t="0" r="0" b="9525"/>
+            <wp:docPr id="811373298" name="Picture 2" descr="A picture containing text, number, font, receipt&#10;&#10;Description automatically generated"/>
+            <wp:cNvGraphicFramePr>
+              <a:graphicFrameLocks xmlns:a="http://schemas.openxmlformats.org/drawingml/2006/main" noChangeAspect="1"/>
+            </wp:cNvGraphicFramePr>
+            <a:graphic xmlns:a="http://schemas.openxmlformats.org/drawingml/2006/main">
+              <a:graphicData uri="http://schemas.openxmlformats.org/drawingml/2006/picture">
+                <pic:pic xmlns:pic="http://schemas.openxmlformats.org/drawingml/2006/picture">
+                  <pic:nvPicPr>
+                    <pic:cNvPr id="811373298" name="Picture 2" descr="A picture containing text, number, font, receipt&#10;&#10;Description automatically generated"/>
+                    <pic:cNvPicPr>
+                      <a:picLocks noChangeAspect="1" noChangeArrowheads="1"/>
+                    </pic:cNvPicPr>
+                  </pic:nvPicPr>
+                  <pic:blipFill>
+                    <a:blip r:embed="rId17">
+                      <a:extLst>
+                        <a:ext uri="{28A0092B-C50C-407E-A947-70E740481C1C}">
+                          <a14:useLocalDpi xmlns:a14="http://schemas.microsoft.com/office/drawing/2010/main" val="0"/>
+                        </a:ext>
+                      </a:extLst>
+                    </a:blip>
+                    <a:srcRect/>
+                    <a:stretch>
+                      <a:fillRect/>
+                    </a:stretch>
+                  </pic:blipFill>
+                  <pic:spPr bwMode="auto">
+                    <a:xfrm>
+                      <a:off x="0" y="0"/>
+                      <a:ext cx="1295400" cy="4257675"/>
+                    </a:xfrm>
+                    <a:prstGeom prst="rect">
+                      <a:avLst/>
+                    </a:prstGeom>
+                    <a:noFill/>
+                    <a:ln>
+                      <a:noFill/>
+                    </a:ln>
+                  </pic:spPr>
+                </pic:pic>
+              </a:graphicData>
+            </a:graphic>
+          </wp:inline>
+        </w:drawing>
+      </w:r>
+    </w:p>
+    <w:p>
+      <w:pPr>
+        <w:rPr>
+          <w:sz w:val="24"/>
+          <w:szCs w:val="24"/>
+          <w:lang w:bidi="ar-EG"/>
+        </w:rPr>
+      </w:pPr>
+      <w:r>
+        <w:rPr>
+          <w:sz w:val="24"/>
+          <w:szCs w:val="24"/>
+          <w:lang w:bidi="ar-EG"/>
+        </w:rPr>
+        <w:t xml:space="preserve">After normal interrupt and using </w:t>
+      </w:r>
+      <w:proofErr w:type="spellStart"/>
+      <w:r>
+        <w:rPr>
+          <w:sz w:val="24"/>
+          <w:szCs w:val="24"/>
+          <w:lang w:bidi="ar-EG"/>
+        </w:rPr>
+        <w:t>SquadRTOS</w:t>
+      </w:r>
+      <w:proofErr w:type="spellEnd"/>
+    </w:p>
+    <w:p>
+      <w:pPr>
+        <w:rPr>
+          <w:sz w:val="24"/>
+          <w:szCs w:val="24"/>
+          <w:lang w:bidi="ar-EG"/>
+        </w:rPr>
+      </w:pPr>
+      <w:r>
+        <w:rPr>
+          <w:sz w:val="24"/>
+          <w:szCs w:val="24"/>
+          <w:lang w:bidi="ar-EG"/>
+        </w:rPr>
         <w:t xml:space="preserve">In summary, interrupt handling is a complex and critical aspect of operating system design, requiring careful consideration of system requirements, hardware capabilities, and software implementation. By effectively managing </w:t>
       </w:r>
       <w:proofErr w:type="gramStart"/>
@@ -7364,80 +7774,8 @@
           <w:szCs w:val="24"/>
           <w:lang w:bidi="ar-EG"/>
         </w:rPr>
-        <w:t xml:space="preserve"> can provide fast, reliable, and efficient responses to external events and requests, enabling a wide range of applications and use cases. Interrupt handling is also essential for ensuring the safety and security of the system and can provide valuable diagnostic information and error messages.</w:t>
-      </w:r>
-    </w:p>
-    <w:p>
-      <w:pPr>
-        <w:rPr>
-          <w:sz w:val="24"/>
-          <w:szCs w:val="24"/>
-          <w:lang w:bidi="ar-EG"/>
-        </w:rPr>
-      </w:pPr>
-    </w:p>
-    <w:p>
-      <w:pPr>
-        <w:rPr>
-          <w:sz w:val="24"/>
-          <w:szCs w:val="24"/>
-          <w:lang w:bidi="ar-EG"/>
-        </w:rPr>
-      </w:pPr>
-    </w:p>
-    <w:p>
-      <w:pPr>
-        <w:rPr>
-          <w:sz w:val="24"/>
-          <w:szCs w:val="24"/>
-          <w:lang w:bidi="ar-EG"/>
-        </w:rPr>
-      </w:pPr>
-    </w:p>
-    <w:p>
-      <w:pPr>
-        <w:rPr>
-          <w:sz w:val="24"/>
-          <w:szCs w:val="24"/>
-          <w:lang w:bidi="ar-EG"/>
-        </w:rPr>
-      </w:pPr>
-    </w:p>
-    <w:p>
-      <w:pPr>
-        <w:rPr>
-          <w:sz w:val="24"/>
-          <w:szCs w:val="24"/>
-          <w:lang w:bidi="ar-EG"/>
-        </w:rPr>
-      </w:pPr>
-    </w:p>
-    <w:p>
-      <w:pPr>
-        <w:rPr>
-          <w:sz w:val="24"/>
-          <w:szCs w:val="24"/>
-          <w:lang w:bidi="ar-EG"/>
-        </w:rPr>
-      </w:pPr>
-    </w:p>
-    <w:p>
-      <w:pPr>
-        <w:rPr>
-          <w:sz w:val="24"/>
-          <w:szCs w:val="24"/>
-          <w:lang w:bidi="ar-EG"/>
-        </w:rPr>
-      </w:pPr>
-    </w:p>
-    <w:p>
-      <w:pPr>
-        <w:rPr>
-          <w:sz w:val="24"/>
-          <w:szCs w:val="24"/>
-          <w:lang w:bidi="ar-EG"/>
-        </w:rPr>
-      </w:pPr>
+        <w:t xml:space="preserve"> can provide fast, reliable, and </w:t>
+      </w:r>
       <w:r>
         <w:rPr>
           <w:sz w:val="24"/>
@@ -7445,7 +7783,364 @@
           <w:lang w:bidi="ar-EG"/>
         </w:rPr>
         <w:lastRenderedPageBreak/>
-        <w:t xml:space="preserve">Memory </w:t>
+        <w:t>efficient responses to external events and requests, enabling a wide range of applications and use cases. Interrupt handling is also essential for ensuring the safety and security of the system and can provide valuable diagnostic information and error messages.</w:t>
+      </w:r>
+    </w:p>
+    <w:p>
+      <w:pPr>
+        <w:rPr>
+          <w:sz w:val="24"/>
+          <w:szCs w:val="24"/>
+          <w:lang w:bidi="ar-EG"/>
+        </w:rPr>
+      </w:pPr>
+    </w:p>
+    <w:p>
+      <w:pPr>
+        <w:rPr>
+          <w:sz w:val="24"/>
+          <w:szCs w:val="24"/>
+          <w:lang w:bidi="ar-EG"/>
+        </w:rPr>
+      </w:pPr>
+    </w:p>
+    <w:p>
+      <w:pPr>
+        <w:rPr>
+          <w:sz w:val="24"/>
+          <w:szCs w:val="24"/>
+          <w:lang w:bidi="ar-EG"/>
+        </w:rPr>
+      </w:pPr>
+    </w:p>
+    <w:p>
+      <w:pPr>
+        <w:rPr>
+          <w:sz w:val="24"/>
+          <w:szCs w:val="24"/>
+          <w:lang w:bidi="ar-EG"/>
+        </w:rPr>
+      </w:pPr>
+    </w:p>
+    <w:p>
+      <w:pPr>
+        <w:rPr>
+          <w:sz w:val="24"/>
+          <w:szCs w:val="24"/>
+          <w:lang w:bidi="ar-EG"/>
+        </w:rPr>
+      </w:pPr>
+    </w:p>
+    <w:p>
+      <w:pPr>
+        <w:rPr>
+          <w:sz w:val="24"/>
+          <w:szCs w:val="24"/>
+          <w:lang w:bidi="ar-EG"/>
+        </w:rPr>
+      </w:pPr>
+    </w:p>
+    <w:p>
+      <w:pPr>
+        <w:rPr>
+          <w:sz w:val="24"/>
+          <w:szCs w:val="24"/>
+          <w:lang w:bidi="ar-EG"/>
+        </w:rPr>
+      </w:pPr>
+    </w:p>
+    <w:p>
+      <w:pPr>
+        <w:rPr>
+          <w:sz w:val="24"/>
+          <w:szCs w:val="24"/>
+          <w:lang w:bidi="ar-EG"/>
+        </w:rPr>
+      </w:pPr>
+    </w:p>
+    <w:p>
+      <w:pPr>
+        <w:rPr>
+          <w:sz w:val="24"/>
+          <w:szCs w:val="24"/>
+          <w:lang w:bidi="ar-EG"/>
+        </w:rPr>
+      </w:pPr>
+    </w:p>
+    <w:p>
+      <w:pPr>
+        <w:rPr>
+          <w:sz w:val="24"/>
+          <w:szCs w:val="24"/>
+          <w:lang w:bidi="ar-EG"/>
+        </w:rPr>
+      </w:pPr>
+    </w:p>
+    <w:p>
+      <w:pPr>
+        <w:rPr>
+          <w:sz w:val="24"/>
+          <w:szCs w:val="24"/>
+          <w:lang w:bidi="ar-EG"/>
+        </w:rPr>
+      </w:pPr>
+    </w:p>
+    <w:p>
+      <w:pPr>
+        <w:rPr>
+          <w:sz w:val="24"/>
+          <w:szCs w:val="24"/>
+          <w:lang w:bidi="ar-EG"/>
+        </w:rPr>
+      </w:pPr>
+    </w:p>
+    <w:p>
+      <w:pPr>
+        <w:rPr>
+          <w:sz w:val="24"/>
+          <w:szCs w:val="24"/>
+          <w:lang w:bidi="ar-EG"/>
+        </w:rPr>
+      </w:pPr>
+    </w:p>
+    <w:p>
+      <w:pPr>
+        <w:rPr>
+          <w:sz w:val="24"/>
+          <w:szCs w:val="24"/>
+          <w:lang w:bidi="ar-EG"/>
+        </w:rPr>
+      </w:pPr>
+    </w:p>
+    <w:p>
+      <w:pPr>
+        <w:rPr>
+          <w:sz w:val="24"/>
+          <w:szCs w:val="24"/>
+          <w:lang w:bidi="ar-EG"/>
+        </w:rPr>
+      </w:pPr>
+    </w:p>
+    <w:p>
+      <w:pPr>
+        <w:rPr>
+          <w:sz w:val="24"/>
+          <w:szCs w:val="24"/>
+          <w:lang w:bidi="ar-EG"/>
+        </w:rPr>
+      </w:pPr>
+    </w:p>
+    <w:p>
+      <w:pPr>
+        <w:rPr>
+          <w:sz w:val="24"/>
+          <w:szCs w:val="24"/>
+          <w:lang w:bidi="ar-EG"/>
+        </w:rPr>
+      </w:pPr>
+    </w:p>
+    <w:p>
+      <w:pPr>
+        <w:rPr>
+          <w:sz w:val="24"/>
+          <w:szCs w:val="24"/>
+          <w:lang w:bidi="ar-EG"/>
+        </w:rPr>
+      </w:pPr>
+    </w:p>
+    <w:p>
+      <w:pPr>
+        <w:rPr>
+          <w:sz w:val="24"/>
+          <w:szCs w:val="24"/>
+          <w:lang w:bidi="ar-EG"/>
+        </w:rPr>
+      </w:pPr>
+    </w:p>
+    <w:p>
+      <w:pPr>
+        <w:rPr>
+          <w:sz w:val="24"/>
+          <w:szCs w:val="24"/>
+          <w:lang w:bidi="ar-EG"/>
+        </w:rPr>
+      </w:pPr>
+    </w:p>
+    <w:p>
+      <w:pPr>
+        <w:rPr>
+          <w:sz w:val="24"/>
+          <w:szCs w:val="24"/>
+          <w:lang w:bidi="ar-EG"/>
+        </w:rPr>
+      </w:pPr>
+    </w:p>
+    <w:p>
+      <w:pPr>
+        <w:rPr>
+          <w:sz w:val="24"/>
+          <w:szCs w:val="24"/>
+          <w:lang w:bidi="ar-EG"/>
+        </w:rPr>
+      </w:pPr>
+    </w:p>
+    <w:p>
+      <w:pPr>
+        <w:rPr>
+          <w:sz w:val="24"/>
+          <w:szCs w:val="24"/>
+          <w:lang w:bidi="ar-EG"/>
+        </w:rPr>
+      </w:pPr>
+    </w:p>
+    <w:p>
+      <w:pPr>
+        <w:rPr>
+          <w:sz w:val="24"/>
+          <w:szCs w:val="24"/>
+          <w:lang w:bidi="ar-EG"/>
+        </w:rPr>
+      </w:pPr>
+    </w:p>
+    <w:p>
+      <w:pPr>
+        <w:rPr>
+          <w:sz w:val="24"/>
+          <w:szCs w:val="24"/>
+          <w:lang w:bidi="ar-EG"/>
+        </w:rPr>
+      </w:pPr>
+    </w:p>
+    <w:p>
+      <w:pPr>
+        <w:rPr>
+          <w:sz w:val="24"/>
+          <w:szCs w:val="24"/>
+          <w:lang w:bidi="ar-EG"/>
+        </w:rPr>
+      </w:pPr>
+      <w:r>
+        <w:rPr>
+          <w:sz w:val="24"/>
+          <w:szCs w:val="24"/>
+          <w:lang w:bidi="ar-EG"/>
+        </w:rPr>
+        <w:lastRenderedPageBreak/>
+        <w:t xml:space="preserve">Memory management </w:t>
+      </w:r>
+    </w:p>
+    <w:p>
+      <w:pPr>
+        <w:rPr>
+          <w:sz w:val="24"/>
+          <w:szCs w:val="24"/>
+          <w:lang w:bidi="ar-EG"/>
+        </w:rPr>
+      </w:pPr>
+    </w:p>
+    <w:p>
+      <w:pPr>
+        <w:rPr>
+          <w:sz w:val="24"/>
+          <w:szCs w:val="24"/>
+          <w:lang w:bidi="ar-EG"/>
+        </w:rPr>
+      </w:pPr>
+      <w:r>
+        <w:rPr>
+          <w:sz w:val="24"/>
+          <w:szCs w:val="24"/>
+          <w:lang w:bidi="ar-EG"/>
+        </w:rPr>
+        <w:t xml:space="preserve">Memory management is the process of controlling and coordinating the use of memory in a computer system. In an operating system like </w:t>
+      </w:r>
+      <w:proofErr w:type="spellStart"/>
+      <w:r>
+        <w:rPr>
+          <w:sz w:val="24"/>
+          <w:szCs w:val="24"/>
+          <w:lang w:bidi="ar-EG"/>
+        </w:rPr>
+        <w:t>SquadRTOS</w:t>
+      </w:r>
+      <w:proofErr w:type="spellEnd"/>
+      <w:r>
+        <w:rPr>
+          <w:sz w:val="24"/>
+          <w:szCs w:val="24"/>
+          <w:lang w:bidi="ar-EG"/>
+        </w:rPr>
+        <w:t>, memory management involves allocating and deallocating memory to running programs, managing the movement of data between different levels of memory hierarchy, and ensuring that memory is used efficiently and effectively.</w:t>
+      </w:r>
+    </w:p>
+    <w:p>
+      <w:pPr>
+        <w:rPr>
+          <w:sz w:val="24"/>
+          <w:szCs w:val="24"/>
+          <w:lang w:bidi="ar-EG"/>
+        </w:rPr>
+      </w:pPr>
+    </w:p>
+    <w:p>
+      <w:pPr>
+        <w:rPr>
+          <w:sz w:val="24"/>
+          <w:szCs w:val="24"/>
+          <w:lang w:bidi="ar-EG"/>
+        </w:rPr>
+      </w:pPr>
+      <w:r>
+        <w:rPr>
+          <w:sz w:val="24"/>
+          <w:szCs w:val="24"/>
+          <w:lang w:bidi="ar-EG"/>
+        </w:rPr>
+        <w:t xml:space="preserve">Memory ballooning is a technique used by virtualization systems like </w:t>
+      </w:r>
+      <w:proofErr w:type="spellStart"/>
+      <w:r>
+        <w:rPr>
+          <w:sz w:val="24"/>
+          <w:szCs w:val="24"/>
+          <w:lang w:bidi="ar-EG"/>
+        </w:rPr>
+        <w:t>SquadRTOS</w:t>
+      </w:r>
+      <w:proofErr w:type="spellEnd"/>
+      <w:r>
+        <w:rPr>
+          <w:sz w:val="24"/>
+          <w:szCs w:val="24"/>
+          <w:lang w:bidi="ar-EG"/>
+        </w:rPr>
+        <w:t xml:space="preserve"> to manage memory allocation in virtual machines. When a virtual machine requires more memory than is currently available, the hypervisor can dynamically increase the amount of memory available to the virtual machine by inflating a balloon driver running inside the guest operating system. This allows the guest operating system to free up memory that is no longer needed and make it available to other virtual machines running on the same physical host.</w:t>
+      </w:r>
+    </w:p>
+    <w:p>
+      <w:pPr>
+        <w:rPr>
+          <w:sz w:val="24"/>
+          <w:szCs w:val="24"/>
+          <w:lang w:bidi="ar-EG"/>
+        </w:rPr>
+      </w:pPr>
+    </w:p>
+    <w:p>
+      <w:pPr>
+        <w:rPr>
+          <w:sz w:val="24"/>
+          <w:szCs w:val="24"/>
+          <w:lang w:bidi="ar-EG"/>
+        </w:rPr>
+      </w:pPr>
+      <w:r>
+        <w:rPr>
+          <w:sz w:val="24"/>
+          <w:szCs w:val="24"/>
+          <w:lang w:bidi="ar-EG"/>
+        </w:rPr>
+        <w:t xml:space="preserve">Memory ballooning can help to improve overall system performance and resource utilization in virtualized environments. However, it requires support from both the hypervisor and the guest </w:t>
       </w:r>
       <w:proofErr w:type="gramStart"/>
       <w:r>
@@ -7454,291 +8149,85 @@
           <w:szCs w:val="24"/>
           <w:lang w:bidi="ar-EG"/>
         </w:rPr>
-        <w:t>Management :</w:t>
+        <w:t>operating system, and</w:t>
       </w:r>
       <w:proofErr w:type="gramEnd"/>
-    </w:p>
-    <w:p>
-      <w:pPr>
-        <w:rPr>
-          <w:sz w:val="24"/>
-          <w:szCs w:val="24"/>
-          <w:lang w:bidi="ar-EG"/>
-        </w:rPr>
-      </w:pPr>
-      <w:r>
-        <w:rPr>
-          <w:sz w:val="24"/>
-          <w:szCs w:val="24"/>
-          <w:lang w:bidi="ar-EG"/>
-        </w:rPr>
-        <w:t xml:space="preserve">Memory management is an essential component of any operating system that is responsible for managing the allocation, utilization, and release of system memory. The operating system </w:t>
-      </w:r>
-      <w:proofErr w:type="gramStart"/>
-      <w:r>
-        <w:rPr>
-          <w:sz w:val="24"/>
-          <w:szCs w:val="24"/>
-          <w:lang w:bidi="ar-EG"/>
-        </w:rPr>
-        <w:t>has to</w:t>
-      </w:r>
-      <w:proofErr w:type="gramEnd"/>
-      <w:r>
-        <w:rPr>
-          <w:sz w:val="24"/>
-          <w:szCs w:val="24"/>
-          <w:lang w:bidi="ar-EG"/>
-        </w:rPr>
-        <w:t xml:space="preserve"> manage the limited memory resources available in the system and allocate these resources efficiently to support the execution of multiple programs simultaneously.</w:t>
-      </w:r>
-    </w:p>
-    <w:p>
-      <w:pPr>
-        <w:rPr>
-          <w:sz w:val="24"/>
-          <w:szCs w:val="24"/>
-          <w:lang w:bidi="ar-EG"/>
-        </w:rPr>
-      </w:pPr>
-    </w:p>
-    <w:p>
-      <w:pPr>
-        <w:rPr>
-          <w:sz w:val="24"/>
-          <w:szCs w:val="24"/>
-          <w:lang w:bidi="ar-EG"/>
-        </w:rPr>
-      </w:pPr>
-      <w:r>
-        <w:rPr>
-          <w:sz w:val="24"/>
-          <w:szCs w:val="24"/>
-          <w:lang w:bidi="ar-EG"/>
-        </w:rPr>
-        <w:t>Memory management involves various tasks, such as memory allocation, memory protection, memory swapping, and garbage collection. Effective memory management ensures that the operating system can run multiple programs simultaneously without running out of memory or causing memory-related errors.</w:t>
-      </w:r>
-    </w:p>
-    <w:p>
-      <w:pPr>
-        <w:rPr>
-          <w:sz w:val="24"/>
-          <w:szCs w:val="24"/>
-          <w:lang w:bidi="ar-EG"/>
-        </w:rPr>
-      </w:pPr>
-    </w:p>
-    <w:p>
-      <w:pPr>
-        <w:rPr>
-          <w:sz w:val="24"/>
-          <w:szCs w:val="24"/>
-          <w:lang w:bidi="ar-EG"/>
-        </w:rPr>
-      </w:pPr>
-      <w:r>
-        <w:rPr>
-          <w:sz w:val="24"/>
-          <w:szCs w:val="24"/>
-          <w:lang w:bidi="ar-EG"/>
-        </w:rPr>
-        <w:t>Memory allocation is the process of assigning memory to programs or processes. The operating system must provide a mechanism for allocating memory dynamically as processes are created, and freeing up memory when processes are terminated. Memory allocation can be done using various algorithms, such as first-fit, best-fit, and worst-fit, depending on the size of the available memory and the requirements of the processes.</w:t>
-      </w:r>
-    </w:p>
-    <w:p>
-      <w:pPr>
-        <w:rPr>
-          <w:sz w:val="24"/>
-          <w:szCs w:val="24"/>
-          <w:lang w:bidi="ar-EG"/>
-        </w:rPr>
-      </w:pPr>
-    </w:p>
-    <w:p>
-      <w:pPr>
-        <w:rPr>
-          <w:sz w:val="24"/>
-          <w:szCs w:val="24"/>
-          <w:lang w:bidi="ar-EG"/>
-        </w:rPr>
-      </w:pPr>
-      <w:r>
-        <w:rPr>
-          <w:sz w:val="24"/>
-          <w:szCs w:val="24"/>
-          <w:lang w:bidi="ar-EG"/>
-        </w:rPr>
-        <w:t>Garbage collection is the process of reclaiming memory that is no longer being used by a program or process. This is accomplished by identifying memory that is no longer referenced by the program and freeing it up for use by other processes.</w:t>
-      </w:r>
-    </w:p>
-    <w:p>
-      <w:pPr>
-        <w:rPr>
-          <w:sz w:val="24"/>
-          <w:szCs w:val="24"/>
-          <w:lang w:bidi="ar-EG"/>
-        </w:rPr>
-      </w:pPr>
-    </w:p>
-    <w:p>
-      <w:pPr>
-        <w:rPr>
-          <w:sz w:val="24"/>
-          <w:szCs w:val="24"/>
-          <w:lang w:bidi="ar-EG"/>
-        </w:rPr>
-      </w:pPr>
-      <w:r>
-        <w:rPr>
-          <w:sz w:val="24"/>
-          <w:szCs w:val="24"/>
-          <w:lang w:bidi="ar-EG"/>
-        </w:rPr>
-        <w:t xml:space="preserve">Effective memory management can improve overall system performance by reducing the amount of time spent managing memory resources and minimizing the risk of memory-related errors, such as memory leaks and segmentation faults. Memory leaks occur when a program fails to release memory when it is no longer needed, leading to a gradual loss of available </w:t>
-      </w:r>
-      <w:proofErr w:type="gramStart"/>
-      <w:r>
-        <w:rPr>
-          <w:sz w:val="24"/>
-          <w:szCs w:val="24"/>
-          <w:lang w:bidi="ar-EG"/>
-        </w:rPr>
-        <w:t>memory</w:t>
-      </w:r>
-      <w:proofErr w:type="gramEnd"/>
-      <w:r>
-        <w:rPr>
-          <w:sz w:val="24"/>
-          <w:szCs w:val="24"/>
-          <w:lang w:bidi="ar-EG"/>
-        </w:rPr>
-        <w:t xml:space="preserve"> and eventually causing the system to crash. Segmentation faults occur when a program attempts to access memory that it is not authorized to access, leading to system instability and potential data loss.</w:t>
-      </w:r>
-    </w:p>
-    <w:p>
-      <w:pPr>
-        <w:rPr>
-          <w:sz w:val="24"/>
-          <w:szCs w:val="24"/>
-          <w:lang w:bidi="ar-EG"/>
-        </w:rPr>
-      </w:pPr>
-    </w:p>
-    <w:p>
-      <w:pPr>
-        <w:rPr>
-          <w:sz w:val="24"/>
-          <w:szCs w:val="24"/>
-          <w:lang w:bidi="ar-EG"/>
-        </w:rPr>
-      </w:pPr>
-      <w:r>
-        <w:rPr>
-          <w:sz w:val="24"/>
-          <w:szCs w:val="24"/>
-          <w:lang w:bidi="ar-EG"/>
-        </w:rPr>
-        <w:t>Memory management is particularly important in real-time systems, where response time and predictability are critical. In real-time systems, memory allocation and deallocation must be performed in a predictable and deterministic manner to avoid delays and ensure that critical processes have sufficient memory resources available.</w:t>
-      </w:r>
-    </w:p>
-    <w:p>
-      <w:pPr>
-        <w:rPr>
-          <w:sz w:val="24"/>
-          <w:szCs w:val="24"/>
-          <w:lang w:bidi="ar-EG"/>
-        </w:rPr>
-      </w:pPr>
-    </w:p>
-    <w:p>
-      <w:pPr>
-        <w:rPr>
-          <w:sz w:val="24"/>
-          <w:szCs w:val="24"/>
-          <w:lang w:bidi="ar-EG"/>
-        </w:rPr>
-      </w:pPr>
-      <w:r>
-        <w:rPr>
-          <w:sz w:val="24"/>
-          <w:szCs w:val="24"/>
-          <w:lang w:bidi="ar-EG"/>
-        </w:rPr>
-        <w:lastRenderedPageBreak/>
-        <w:t>In summary, memory management is a critical component of any operating system that is responsible for managing the allocation, utilization, and release of system memory. Effective memory management can improve overall system performance and stability, minimize the risk of memory-related errors, and ensure that critical processes have sufficient memory resources available. By providing efficient and reliable memory management mechanisms, operating systems can support the execution of multiple programs simultaneously, enabling a wide range of applications and use cases.</w:t>
-      </w:r>
-    </w:p>
-    <w:p>
-      <w:pPr>
-        <w:rPr>
-          <w:sz w:val="24"/>
-          <w:szCs w:val="24"/>
-          <w:lang w:bidi="ar-EG"/>
-        </w:rPr>
-      </w:pPr>
-    </w:p>
-    <w:p>
-      <w:pPr>
-        <w:rPr>
-          <w:sz w:val="24"/>
-          <w:szCs w:val="24"/>
-          <w:lang w:bidi="ar-EG"/>
-        </w:rPr>
-      </w:pPr>
-    </w:p>
-    <w:p>
-      <w:pPr>
-        <w:rPr>
-          <w:sz w:val="24"/>
-          <w:szCs w:val="24"/>
-          <w:lang w:bidi="ar-EG"/>
-        </w:rPr>
-      </w:pPr>
-    </w:p>
-    <w:p>
-      <w:pPr>
-        <w:rPr>
-          <w:sz w:val="24"/>
-          <w:szCs w:val="24"/>
-          <w:lang w:bidi="ar-EG"/>
-        </w:rPr>
-      </w:pPr>
-    </w:p>
-    <w:p>
-      <w:pPr>
-        <w:rPr>
-          <w:sz w:val="24"/>
-          <w:szCs w:val="24"/>
-          <w:lang w:bidi="ar-EG"/>
-        </w:rPr>
-      </w:pPr>
-    </w:p>
-    <w:p>
-      <w:pPr>
-        <w:rPr>
-          <w:sz w:val="24"/>
-          <w:szCs w:val="24"/>
-          <w:lang w:bidi="ar-EG"/>
-        </w:rPr>
-      </w:pPr>
-    </w:p>
-    <w:p>
-      <w:pPr>
-        <w:rPr>
-          <w:sz w:val="24"/>
-          <w:szCs w:val="24"/>
-          <w:lang w:bidi="ar-EG"/>
-        </w:rPr>
-      </w:pPr>
-    </w:p>
-    <w:p>
-      <w:pPr>
-        <w:rPr>
-          <w:sz w:val="24"/>
-          <w:szCs w:val="24"/>
-          <w:lang w:bidi="ar-EG"/>
-        </w:rPr>
-      </w:pPr>
+      <w:r>
+        <w:rPr>
+          <w:sz w:val="24"/>
+          <w:szCs w:val="24"/>
+          <w:lang w:bidi="ar-EG"/>
+        </w:rPr>
+        <w:t xml:space="preserve"> can add overhead to the virtualization process.</w:t>
+      </w:r>
+    </w:p>
+    <w:p>
+      <w:pPr>
+        <w:rPr>
+          <w:sz w:val="24"/>
+          <w:szCs w:val="24"/>
+          <w:lang w:bidi="ar-EG"/>
+        </w:rPr>
+      </w:pPr>
+    </w:p>
+    <w:p>
+      <w:pPr>
+        <w:rPr>
+          <w:sz w:val="24"/>
+          <w:szCs w:val="24"/>
+          <w:lang w:bidi="ar-EG"/>
+        </w:rPr>
+      </w:pPr>
+      <w:r>
+        <w:rPr>
+          <w:sz w:val="24"/>
+          <w:szCs w:val="24"/>
+          <w:lang w:bidi="ar-EG"/>
+        </w:rPr>
+        <w:t xml:space="preserve">Memory swapping is a technique used by operating systems to manage memory when physical memory is limited. When the available physical memory is not enough to accommodate all the data required by running programs, the operating system can move some of the data from the physical memory to a swap space on the </w:t>
+      </w:r>
+      <w:r>
+        <w:rPr>
+          <w:sz w:val="24"/>
+          <w:szCs w:val="24"/>
+          <w:lang w:bidi="ar-EG"/>
+        </w:rPr>
+        <w:t>Flash</w:t>
+      </w:r>
+      <w:r>
+        <w:rPr>
+          <w:sz w:val="24"/>
+          <w:szCs w:val="24"/>
+          <w:lang w:bidi="ar-EG"/>
+        </w:rPr>
+        <w:t>. This allows the operating system to free up the physical memory for other processes, while still ensuring that the data is available when needed.</w:t>
+      </w:r>
+    </w:p>
+    <w:p>
+      <w:pPr>
+        <w:rPr>
+          <w:sz w:val="24"/>
+          <w:szCs w:val="24"/>
+          <w:lang w:bidi="ar-EG"/>
+        </w:rPr>
+      </w:pPr>
+    </w:p>
+    <w:p>
+      <w:pPr>
+        <w:rPr>
+          <w:sz w:val="24"/>
+          <w:szCs w:val="24"/>
+          <w:lang w:bidi="ar-EG"/>
+        </w:rPr>
+      </w:pPr>
+      <w:r>
+        <w:rPr>
+          <w:sz w:val="24"/>
+          <w:szCs w:val="24"/>
+          <w:lang w:bidi="ar-EG"/>
+        </w:rPr>
+        <w:t>However, swapping data to the hard disk can be slow and can negatively impact system performance. For this reason, memory swapping should be used judiciously and only when necessary.</w:t>
+      </w:r>
     </w:p>
     <w:p>
       <w:pPr>
@@ -8156,8 +8645,222 @@
           <w:szCs w:val="24"/>
           <w:lang w:bidi="ar-EG"/>
         </w:rPr>
+        <w:t>The Lightweight Internet Protocol (</w:t>
+      </w:r>
+      <w:proofErr w:type="spellStart"/>
+      <w:r>
+        <w:rPr>
+          <w:sz w:val="24"/>
+          <w:szCs w:val="24"/>
+          <w:lang w:bidi="ar-EG"/>
+        </w:rPr>
+        <w:t>lwIP</w:t>
+      </w:r>
+      <w:proofErr w:type="spellEnd"/>
+      <w:r>
+        <w:rPr>
+          <w:sz w:val="24"/>
+          <w:szCs w:val="24"/>
+          <w:lang w:bidi="ar-EG"/>
+        </w:rPr>
+        <w:t>) stack is a free and open-source networking stack that is widely used in embedded systems and real-time operating systems (RTOSs). It provides a range of networking protocols and services, including IP, TCP, UDP, HTTP, and DNS, and is designed to be highly configurable, efficient, and portable.</w:t>
+      </w:r>
+    </w:p>
+    <w:p>
+      <w:pPr>
+        <w:rPr>
+          <w:sz w:val="24"/>
+          <w:szCs w:val="24"/>
+          <w:lang w:bidi="ar-EG"/>
+        </w:rPr>
+      </w:pPr>
+    </w:p>
+    <w:p>
+      <w:pPr>
+        <w:rPr>
+          <w:sz w:val="24"/>
+          <w:szCs w:val="24"/>
+          <w:lang w:bidi="ar-EG"/>
+        </w:rPr>
+      </w:pPr>
+      <w:proofErr w:type="spellStart"/>
+      <w:r>
+        <w:rPr>
+          <w:sz w:val="24"/>
+          <w:szCs w:val="24"/>
+          <w:lang w:bidi="ar-EG"/>
+        </w:rPr>
+        <w:t>lwIP</w:t>
+      </w:r>
+      <w:proofErr w:type="spellEnd"/>
+      <w:r>
+        <w:rPr>
+          <w:sz w:val="24"/>
+          <w:szCs w:val="24"/>
+          <w:lang w:bidi="ar-EG"/>
+        </w:rPr>
+        <w:t xml:space="preserve"> was developed by Adam </w:t>
+      </w:r>
+      <w:proofErr w:type="spellStart"/>
+      <w:r>
+        <w:rPr>
+          <w:sz w:val="24"/>
+          <w:szCs w:val="24"/>
+          <w:lang w:bidi="ar-EG"/>
+        </w:rPr>
+        <w:t>Dunkels</w:t>
+      </w:r>
+      <w:proofErr w:type="spellEnd"/>
+      <w:r>
+        <w:rPr>
+          <w:sz w:val="24"/>
+          <w:szCs w:val="24"/>
+          <w:lang w:bidi="ar-EG"/>
+        </w:rPr>
+        <w:t xml:space="preserve"> in 2001 and has since become one of the most popular networking stacks for embedded systems and RTOSs. The stack is optimized for low memory usage and low processing overhead, making it well-suited for use in resource-constrained systems, such as microcontrollers and embedded devices.</w:t>
+      </w:r>
+    </w:p>
+    <w:p>
+      <w:pPr>
+        <w:rPr>
+          <w:sz w:val="24"/>
+          <w:szCs w:val="24"/>
+          <w:lang w:bidi="ar-EG"/>
+        </w:rPr>
+      </w:pPr>
+    </w:p>
+    <w:p>
+      <w:pPr>
+        <w:rPr>
+          <w:sz w:val="24"/>
+          <w:szCs w:val="24"/>
+          <w:lang w:bidi="ar-EG"/>
+        </w:rPr>
+      </w:pPr>
+      <w:proofErr w:type="spellStart"/>
+      <w:r>
+        <w:rPr>
+          <w:sz w:val="24"/>
+          <w:szCs w:val="24"/>
+          <w:lang w:bidi="ar-EG"/>
+        </w:rPr>
+        <w:t>lwIP</w:t>
+      </w:r>
+      <w:proofErr w:type="spellEnd"/>
+      <w:r>
+        <w:rPr>
+          <w:sz w:val="24"/>
+          <w:szCs w:val="24"/>
+          <w:lang w:bidi="ar-EG"/>
+        </w:rPr>
+        <w:t xml:space="preserve"> stack provides a range of networking protocols and services, including IP, TCP, UDP, HTTP, and DNS. It is designed to be highly configurable, allowing developers to customize the stack to meet their specific requirements. The stack can be configured to support a range of network interfaces, including Ethernet, Wi-Fi, and cellular, and can be adapted to work with various hardware platforms and architectures.</w:t>
+      </w:r>
+    </w:p>
+    <w:p>
+      <w:pPr>
+        <w:rPr>
+          <w:sz w:val="24"/>
+          <w:szCs w:val="24"/>
+          <w:lang w:bidi="ar-EG"/>
+        </w:rPr>
+      </w:pPr>
+    </w:p>
+    <w:p>
+      <w:pPr>
+        <w:rPr>
+          <w:sz w:val="24"/>
+          <w:szCs w:val="24"/>
+          <w:lang w:bidi="ar-EG"/>
+        </w:rPr>
+      </w:pPr>
+      <w:r>
+        <w:rPr>
+          <w:sz w:val="24"/>
+          <w:szCs w:val="24"/>
+          <w:lang w:bidi="ar-EG"/>
+        </w:rPr>
+        <w:t xml:space="preserve">One of the key features of </w:t>
+      </w:r>
+      <w:proofErr w:type="spellStart"/>
+      <w:r>
+        <w:rPr>
+          <w:sz w:val="24"/>
+          <w:szCs w:val="24"/>
+          <w:lang w:bidi="ar-EG"/>
+        </w:rPr>
+        <w:t>lwIP</w:t>
+      </w:r>
+      <w:proofErr w:type="spellEnd"/>
+      <w:r>
+        <w:rPr>
+          <w:sz w:val="24"/>
+          <w:szCs w:val="24"/>
+          <w:lang w:bidi="ar-EG"/>
+        </w:rPr>
+        <w:t xml:space="preserve"> is its support for zero-copy networking, which allows data to be transferred between network interfaces and application buffers without needing to copy the data between memory locations. This can significantly reduce the processing overhead and memory usage associated with network communication, making it well-suited for use in embedded systems and RTOSs.</w:t>
+      </w:r>
+    </w:p>
+    <w:p>
+      <w:pPr>
+        <w:rPr>
+          <w:sz w:val="24"/>
+          <w:szCs w:val="24"/>
+          <w:lang w:bidi="ar-EG"/>
+        </w:rPr>
+      </w:pPr>
+    </w:p>
+    <w:p>
+      <w:pPr>
+        <w:rPr>
+          <w:sz w:val="24"/>
+          <w:szCs w:val="24"/>
+          <w:lang w:bidi="ar-EG"/>
+        </w:rPr>
+      </w:pPr>
+      <w:proofErr w:type="spellStart"/>
+      <w:r>
+        <w:rPr>
+          <w:sz w:val="24"/>
+          <w:szCs w:val="24"/>
+          <w:lang w:bidi="ar-EG"/>
+        </w:rPr>
         <w:lastRenderedPageBreak/>
-        <w:t>The Lightweight Internet Protocol (</w:t>
+        <w:t>lwIP</w:t>
+      </w:r>
+      <w:proofErr w:type="spellEnd"/>
+      <w:r>
+        <w:rPr>
+          <w:sz w:val="24"/>
+          <w:szCs w:val="24"/>
+          <w:lang w:bidi="ar-EG"/>
+        </w:rPr>
+        <w:t xml:space="preserve"> also supports a range of advanced networking features, such as Quality of Service (QoS), Multicast, and IPv6. These features can help to optimize network performance and improve the reliability and security of network communication.</w:t>
+      </w:r>
+    </w:p>
+    <w:p>
+      <w:pPr>
+        <w:rPr>
+          <w:sz w:val="24"/>
+          <w:szCs w:val="24"/>
+          <w:lang w:bidi="ar-EG"/>
+        </w:rPr>
+      </w:pPr>
+    </w:p>
+    <w:p>
+      <w:pPr>
+        <w:rPr>
+          <w:sz w:val="24"/>
+          <w:szCs w:val="24"/>
+          <w:lang w:bidi="ar-EG"/>
+        </w:rPr>
+      </w:pPr>
+      <w:r>
+        <w:rPr>
+          <w:sz w:val="24"/>
+          <w:szCs w:val="24"/>
+          <w:lang w:bidi="ar-EG"/>
+        </w:rPr>
+        <w:t xml:space="preserve">Another important feature of </w:t>
       </w:r>
       <w:proofErr w:type="spellStart"/>
       <w:r>
@@ -8175,7 +8878,7 @@
           <w:szCs w:val="24"/>
           <w:lang w:bidi="ar-EG"/>
         </w:rPr>
-        <w:t>) stack is a free and open-source networking stack that is widely used in embedded systems and real-time operating systems (RTOSs). It provides a range of networking protocols and services, including IP, TCP, UDP, HTTP, and DNS, and is designed to be highly configurable, efficient, and portable.</w:t>
+        <w:t xml:space="preserve"> is its support for thread-safe operation, which allows multiple threads to access the networking stack simultaneously without causing conflicts or synchronization issues. This can be particularly important in real-time systems, where multiple tasks may need to access the networking stack concurrently.</w:t>
       </w:r>
     </w:p>
     <w:p>
@@ -8211,7 +8914,33 @@
           <w:szCs w:val="24"/>
           <w:lang w:bidi="ar-EG"/>
         </w:rPr>
-        <w:t xml:space="preserve"> was developed by Adam </w:t>
+        <w:t xml:space="preserve"> is designed to be highly portable and can be ported to a wide range of hardware platforms and architectures. It provides a range of platform-specific APIs, allowing developers to integrate the stack with their specific hardware platform and operating system.</w:t>
+      </w:r>
+    </w:p>
+    <w:p>
+      <w:pPr>
+        <w:rPr>
+          <w:sz w:val="24"/>
+          <w:szCs w:val="24"/>
+          <w:lang w:bidi="ar-EG"/>
+        </w:rPr>
+      </w:pPr>
+    </w:p>
+    <w:p>
+      <w:pPr>
+        <w:rPr>
+          <w:sz w:val="24"/>
+          <w:szCs w:val="24"/>
+          <w:lang w:bidi="ar-EG"/>
+        </w:rPr>
+      </w:pPr>
+      <w:r>
+        <w:rPr>
+          <w:sz w:val="24"/>
+          <w:szCs w:val="24"/>
+          <w:lang w:bidi="ar-EG"/>
+        </w:rPr>
+        <w:t xml:space="preserve"> </w:t>
       </w:r>
       <w:proofErr w:type="spellStart"/>
       <w:r>
@@ -8220,7 +8949,7 @@
           <w:szCs w:val="24"/>
           <w:lang w:bidi="ar-EG"/>
         </w:rPr>
-        <w:t>Dunkels</w:t>
+        <w:t>lwIP</w:t>
       </w:r>
       <w:proofErr w:type="spellEnd"/>
       <w:r>
@@ -8229,26 +8958,34 @@
           <w:szCs w:val="24"/>
           <w:lang w:bidi="ar-EG"/>
         </w:rPr>
-        <w:t xml:space="preserve"> in 2001 and has since become one of the most popular networking stacks for embedded systems and RTOSs. The stack is optimized for low memory usage and low processing overhead, making it well-suited for use in resource-constrained systems, such as microcontrollers and embedded devices.</w:t>
-      </w:r>
-    </w:p>
-    <w:p>
-      <w:pPr>
-        <w:rPr>
-          <w:sz w:val="24"/>
-          <w:szCs w:val="24"/>
-          <w:lang w:bidi="ar-EG"/>
-        </w:rPr>
-      </w:pPr>
-    </w:p>
-    <w:p>
-      <w:pPr>
-        <w:rPr>
-          <w:sz w:val="24"/>
-          <w:szCs w:val="24"/>
-          <w:lang w:bidi="ar-EG"/>
-        </w:rPr>
-      </w:pPr>
+        <w:t xml:space="preserve"> is a highly configurable, efficient, and portable networking stack that is well-suited for use in embedded systems and real-time operating systems. It provides a range of networking protocols and services, including IP, TCP, UDP, HTTP, and DNS, and supports advanced networking features such as QoS, Multicast, and IPv6. Its support for zero-copy networking and thread-safe operation can significantly reduce the processing overhead and memory usage associated with network communication, making it an ideal choice for resource-constrained systems.</w:t>
+      </w:r>
+    </w:p>
+    <w:p>
+      <w:pPr>
+        <w:rPr>
+          <w:sz w:val="24"/>
+          <w:szCs w:val="24"/>
+          <w:lang w:bidi="ar-EG"/>
+        </w:rPr>
+      </w:pPr>
+    </w:p>
+    <w:p>
+      <w:pPr>
+        <w:rPr>
+          <w:sz w:val="24"/>
+          <w:szCs w:val="24"/>
+          <w:lang w:bidi="ar-EG"/>
+        </w:rPr>
+      </w:pPr>
+      <w:r>
+        <w:rPr>
+          <w:sz w:val="24"/>
+          <w:szCs w:val="24"/>
+          <w:lang w:bidi="ar-EG"/>
+        </w:rPr>
+        <w:t xml:space="preserve">In conclusion, the </w:t>
+      </w:r>
       <w:proofErr w:type="spellStart"/>
       <w:r>
         <w:rPr>
@@ -8265,33 +9002,25 @@
           <w:szCs w:val="24"/>
           <w:lang w:bidi="ar-EG"/>
         </w:rPr>
-        <w:t xml:space="preserve"> stack provides a range of networking protocols and services, including IP, TCP, UDP, HTTP, and DNS. It is designed to be highly configurable, allowing developers to customize the stack to meet their specific requirements. The stack can be configured to support a range of network interfaces, including Ethernet, Wi-Fi, and cellular, and can be adapted to work with various hardware platforms and architectures.</w:t>
-      </w:r>
-    </w:p>
-    <w:p>
-      <w:pPr>
-        <w:rPr>
-          <w:sz w:val="24"/>
-          <w:szCs w:val="24"/>
-          <w:lang w:bidi="ar-EG"/>
-        </w:rPr>
-      </w:pPr>
-    </w:p>
-    <w:p>
-      <w:pPr>
-        <w:rPr>
-          <w:sz w:val="24"/>
-          <w:szCs w:val="24"/>
-          <w:lang w:bidi="ar-EG"/>
-        </w:rPr>
-      </w:pPr>
-      <w:r>
-        <w:rPr>
-          <w:sz w:val="24"/>
-          <w:szCs w:val="24"/>
-          <w:lang w:bidi="ar-EG"/>
-        </w:rPr>
-        <w:t xml:space="preserve">One of the key features of </w:t>
+        <w:t xml:space="preserve"> stack is a highly versatile and efficient networking stack that is well-suited for use in embedded systems and real-time operating systems. Its support for a wide range of networking protocols and services, advanced networking </w:t>
+      </w:r>
+      <w:proofErr w:type="gramStart"/>
+      <w:r>
+        <w:rPr>
+          <w:sz w:val="24"/>
+          <w:szCs w:val="24"/>
+          <w:lang w:bidi="ar-EG"/>
+        </w:rPr>
+        <w:t>features, and</w:t>
+      </w:r>
+      <w:proofErr w:type="gramEnd"/>
+      <w:r>
+        <w:rPr>
+          <w:sz w:val="24"/>
+          <w:szCs w:val="24"/>
+          <w:lang w:bidi="ar-EG"/>
+        </w:rPr>
+        <w:t xml:space="preserve"> zero-copy networking and thread-safe operation make it an ideal choice for resource-constrained systems. With its large and active development community and extensive documentation, </w:t>
       </w:r>
       <w:proofErr w:type="spellStart"/>
       <w:r>
@@ -8309,26 +9038,34 @@
           <w:szCs w:val="24"/>
           <w:lang w:bidi="ar-EG"/>
         </w:rPr>
-        <w:t xml:space="preserve"> is its support for zero-copy networking, which allows data to be transferred between network interfaces and application buffers without needing to copy the data between memory locations. This can significantly reduce the processing overhead and memory usage associated with network communication, making it well-suited for use in embedded systems and RTOSs.</w:t>
-      </w:r>
-    </w:p>
-    <w:p>
-      <w:pPr>
-        <w:rPr>
-          <w:sz w:val="24"/>
-          <w:szCs w:val="24"/>
-          <w:lang w:bidi="ar-EG"/>
-        </w:rPr>
-      </w:pPr>
-    </w:p>
-    <w:p>
-      <w:pPr>
-        <w:rPr>
-          <w:sz w:val="24"/>
-          <w:szCs w:val="24"/>
-          <w:lang w:bidi="ar-EG"/>
-        </w:rPr>
-      </w:pPr>
+        <w:t xml:space="preserve"> is sure to remain a popular choice for networking in embedded systems and RTOSs for many years to come.</w:t>
+      </w:r>
+    </w:p>
+    <w:p>
+      <w:pPr>
+        <w:rPr>
+          <w:sz w:val="24"/>
+          <w:szCs w:val="24"/>
+          <w:lang w:bidi="ar-EG"/>
+        </w:rPr>
+      </w:pPr>
+    </w:p>
+    <w:p>
+      <w:pPr>
+        <w:rPr>
+          <w:sz w:val="24"/>
+          <w:szCs w:val="24"/>
+          <w:lang w:bidi="ar-EG"/>
+        </w:rPr>
+      </w:pPr>
+      <w:r>
+        <w:rPr>
+          <w:sz w:val="24"/>
+          <w:szCs w:val="24"/>
+          <w:lang w:bidi="ar-EG"/>
+        </w:rPr>
+        <w:t xml:space="preserve">To implement the website and send HTTP requests, we first created a web server using </w:t>
+      </w:r>
       <w:proofErr w:type="spellStart"/>
       <w:r>
         <w:rPr>
@@ -8345,33 +9082,7 @@
           <w:szCs w:val="24"/>
           <w:lang w:bidi="ar-EG"/>
         </w:rPr>
-        <w:t xml:space="preserve"> also supports a range of advanced networking features, such as Quality of Service (QoS), Multicast, and IPv6. These features can help to optimize network performance and improve the reliability and security of network communication.</w:t>
-      </w:r>
-    </w:p>
-    <w:p>
-      <w:pPr>
-        <w:rPr>
-          <w:sz w:val="24"/>
-          <w:szCs w:val="24"/>
-          <w:lang w:bidi="ar-EG"/>
-        </w:rPr>
-      </w:pPr>
-    </w:p>
-    <w:p>
-      <w:pPr>
-        <w:rPr>
-          <w:sz w:val="24"/>
-          <w:szCs w:val="24"/>
-          <w:lang w:bidi="ar-EG"/>
-        </w:rPr>
-      </w:pPr>
-      <w:r>
-        <w:rPr>
-          <w:sz w:val="24"/>
-          <w:szCs w:val="24"/>
-          <w:lang w:bidi="ar-EG"/>
-        </w:rPr>
-        <w:t xml:space="preserve">Another important feature of </w:t>
+        <w:t xml:space="preserve">. We configured the stack to support the HTTP protocol and set up a socket to listen for incoming HTTP requests. When a request was received, we used </w:t>
       </w:r>
       <w:proofErr w:type="spellStart"/>
       <w:r>
@@ -8380,7 +9091,7 @@
           <w:szCs w:val="24"/>
           <w:lang w:bidi="ar-EG"/>
         </w:rPr>
-        <w:t>lwIP</w:t>
+        <w:t>lwIP's</w:t>
       </w:r>
       <w:proofErr w:type="spellEnd"/>
       <w:r>
@@ -8389,228 +9100,6 @@
           <w:szCs w:val="24"/>
           <w:lang w:bidi="ar-EG"/>
         </w:rPr>
-        <w:t xml:space="preserve"> is its support for thread-safe operation, which allows multiple threads to access the networking stack simultaneously without causing conflicts or synchronization issues. This can be particularly important in real-time systems, where multiple tasks may need to access the networking stack concurrently.</w:t>
-      </w:r>
-    </w:p>
-    <w:p>
-      <w:pPr>
-        <w:rPr>
-          <w:sz w:val="24"/>
-          <w:szCs w:val="24"/>
-          <w:lang w:bidi="ar-EG"/>
-        </w:rPr>
-      </w:pPr>
-    </w:p>
-    <w:p>
-      <w:pPr>
-        <w:rPr>
-          <w:sz w:val="24"/>
-          <w:szCs w:val="24"/>
-          <w:lang w:bidi="ar-EG"/>
-        </w:rPr>
-      </w:pPr>
-      <w:proofErr w:type="spellStart"/>
-      <w:r>
-        <w:rPr>
-          <w:sz w:val="24"/>
-          <w:szCs w:val="24"/>
-          <w:lang w:bidi="ar-EG"/>
-        </w:rPr>
-        <w:t>lwIP</w:t>
-      </w:r>
-      <w:proofErr w:type="spellEnd"/>
-      <w:r>
-        <w:rPr>
-          <w:sz w:val="24"/>
-          <w:szCs w:val="24"/>
-          <w:lang w:bidi="ar-EG"/>
-        </w:rPr>
-        <w:t xml:space="preserve"> is designed to be highly portable and can be ported to a wide range of hardware platforms and architectures. It provides a range of platform-specific APIs, allowing developers to integrate the stack with their specific hardware platform and operating system.</w:t>
-      </w:r>
-    </w:p>
-    <w:p>
-      <w:pPr>
-        <w:rPr>
-          <w:sz w:val="24"/>
-          <w:szCs w:val="24"/>
-          <w:lang w:bidi="ar-EG"/>
-        </w:rPr>
-      </w:pPr>
-    </w:p>
-    <w:p>
-      <w:pPr>
-        <w:rPr>
-          <w:sz w:val="24"/>
-          <w:szCs w:val="24"/>
-          <w:lang w:bidi="ar-EG"/>
-        </w:rPr>
-      </w:pPr>
-      <w:r>
-        <w:rPr>
-          <w:sz w:val="24"/>
-          <w:szCs w:val="24"/>
-          <w:lang w:bidi="ar-EG"/>
-        </w:rPr>
-        <w:t xml:space="preserve"> </w:t>
-      </w:r>
-      <w:proofErr w:type="spellStart"/>
-      <w:r>
-        <w:rPr>
-          <w:sz w:val="24"/>
-          <w:szCs w:val="24"/>
-          <w:lang w:bidi="ar-EG"/>
-        </w:rPr>
-        <w:t>lwIP</w:t>
-      </w:r>
-      <w:proofErr w:type="spellEnd"/>
-      <w:r>
-        <w:rPr>
-          <w:sz w:val="24"/>
-          <w:szCs w:val="24"/>
-          <w:lang w:bidi="ar-EG"/>
-        </w:rPr>
-        <w:t xml:space="preserve"> is a highly configurable, efficient, and portable networking stack that is well-suited for use in embedded systems and real-time operating systems. It provides a range of networking protocols and services, including IP, TCP, UDP, HTTP, and DNS, and supports advanced networking features such as QoS, Multicast, and IPv6. Its support for zero-copy networking and thread-safe operation can significantly reduce the processing overhead and memory usage associated with network communication, making it an ideal choice for resource-constrained systems.</w:t>
-      </w:r>
-    </w:p>
-    <w:p>
-      <w:pPr>
-        <w:rPr>
-          <w:sz w:val="24"/>
-          <w:szCs w:val="24"/>
-          <w:lang w:bidi="ar-EG"/>
-        </w:rPr>
-      </w:pPr>
-    </w:p>
-    <w:p>
-      <w:pPr>
-        <w:rPr>
-          <w:sz w:val="24"/>
-          <w:szCs w:val="24"/>
-          <w:lang w:bidi="ar-EG"/>
-        </w:rPr>
-      </w:pPr>
-      <w:r>
-        <w:rPr>
-          <w:sz w:val="24"/>
-          <w:szCs w:val="24"/>
-          <w:lang w:bidi="ar-EG"/>
-        </w:rPr>
-        <w:t xml:space="preserve">In conclusion, the </w:t>
-      </w:r>
-      <w:proofErr w:type="spellStart"/>
-      <w:r>
-        <w:rPr>
-          <w:sz w:val="24"/>
-          <w:szCs w:val="24"/>
-          <w:lang w:bidi="ar-EG"/>
-        </w:rPr>
-        <w:t>lwIP</w:t>
-      </w:r>
-      <w:proofErr w:type="spellEnd"/>
-      <w:r>
-        <w:rPr>
-          <w:sz w:val="24"/>
-          <w:szCs w:val="24"/>
-          <w:lang w:bidi="ar-EG"/>
-        </w:rPr>
-        <w:t xml:space="preserve"> stack is a highly versatile and efficient networking stack that is well-suited for use in embedded systems and real-time operating systems. Its support for a wide range of networking protocols and services, advanced networking </w:t>
-      </w:r>
-      <w:proofErr w:type="gramStart"/>
-      <w:r>
-        <w:rPr>
-          <w:sz w:val="24"/>
-          <w:szCs w:val="24"/>
-          <w:lang w:bidi="ar-EG"/>
-        </w:rPr>
-        <w:t>features, and</w:t>
-      </w:r>
-      <w:proofErr w:type="gramEnd"/>
-      <w:r>
-        <w:rPr>
-          <w:sz w:val="24"/>
-          <w:szCs w:val="24"/>
-          <w:lang w:bidi="ar-EG"/>
-        </w:rPr>
-        <w:t xml:space="preserve"> zero-copy networking and thread-safe operation make it an ideal choice for resource-constrained systems. With its large and active development community and extensive documentation, </w:t>
-      </w:r>
-      <w:proofErr w:type="spellStart"/>
-      <w:r>
-        <w:rPr>
-          <w:sz w:val="24"/>
-          <w:szCs w:val="24"/>
-          <w:lang w:bidi="ar-EG"/>
-        </w:rPr>
-        <w:t>lwIP</w:t>
-      </w:r>
-      <w:proofErr w:type="spellEnd"/>
-      <w:r>
-        <w:rPr>
-          <w:sz w:val="24"/>
-          <w:szCs w:val="24"/>
-          <w:lang w:bidi="ar-EG"/>
-        </w:rPr>
-        <w:t xml:space="preserve"> is sure to remain a popular choice for networking in embedded systems and RTOSs for many years to come.</w:t>
-      </w:r>
-    </w:p>
-    <w:p>
-      <w:pPr>
-        <w:rPr>
-          <w:sz w:val="24"/>
-          <w:szCs w:val="24"/>
-          <w:lang w:bidi="ar-EG"/>
-        </w:rPr>
-      </w:pPr>
-    </w:p>
-    <w:p>
-      <w:pPr>
-        <w:rPr>
-          <w:sz w:val="24"/>
-          <w:szCs w:val="24"/>
-          <w:lang w:bidi="ar-EG"/>
-        </w:rPr>
-      </w:pPr>
-      <w:r>
-        <w:rPr>
-          <w:sz w:val="24"/>
-          <w:szCs w:val="24"/>
-          <w:lang w:bidi="ar-EG"/>
-        </w:rPr>
-        <w:t xml:space="preserve">To implement the website and send HTTP requests, we first created a web server using </w:t>
-      </w:r>
-      <w:proofErr w:type="spellStart"/>
-      <w:r>
-        <w:rPr>
-          <w:sz w:val="24"/>
-          <w:szCs w:val="24"/>
-          <w:lang w:bidi="ar-EG"/>
-        </w:rPr>
-        <w:t>lwIP</w:t>
-      </w:r>
-      <w:proofErr w:type="spellEnd"/>
-      <w:r>
-        <w:rPr>
-          <w:sz w:val="24"/>
-          <w:szCs w:val="24"/>
-          <w:lang w:bidi="ar-EG"/>
-        </w:rPr>
-        <w:t xml:space="preserve">. We configured the stack to support the HTTP protocol and set up a socket to listen for incoming HTTP requests. When a request was received, we used </w:t>
-      </w:r>
-      <w:proofErr w:type="spellStart"/>
-      <w:r>
-        <w:rPr>
-          <w:sz w:val="24"/>
-          <w:szCs w:val="24"/>
-          <w:lang w:bidi="ar-EG"/>
-        </w:rPr>
-        <w:t>lwIP's</w:t>
-      </w:r>
-      <w:proofErr w:type="spellEnd"/>
-      <w:r>
-        <w:rPr>
-          <w:sz w:val="24"/>
-          <w:szCs w:val="24"/>
-          <w:lang w:bidi="ar-EG"/>
-        </w:rPr>
         <w:t xml:space="preserve"> APIs to parse the request and generate an appropriate response. We also implemented a simple web page using HTML and CSS to serve as the website.</w:t>
       </w:r>
     </w:p>
@@ -8729,7 +9218,6 @@
           <w:szCs w:val="24"/>
           <w:lang w:bidi="ar-EG"/>
         </w:rPr>
-        <w:lastRenderedPageBreak/>
         <w:t xml:space="preserve"> </w:t>
       </w:r>
     </w:p>
@@ -8744,7 +9232,7 @@
 </file>
 
 <file path=word/endnotes.xml><?xml version="1.0" encoding="utf-8"?>
-<w:endnotes xmlns:wpc="http://schemas.microsoft.com/office/word/2010/wordprocessingCanvas" xmlns:cx="http://schemas.microsoft.com/office/drawing/2014/chartex" xmlns:cx1="http://schemas.microsoft.com/office/drawing/2015/9/8/chartex" xmlns:cx2="http://schemas.microsoft.com/office/drawing/2015/10/21/chartex" xmlns:cx3="http://schemas.microsoft.com/office/drawing/2016/5/9/chartex" xmlns:cx4="http://schemas.microsoft.com/office/drawing/2016/5/10/chartex" xmlns:cx5="http://schemas.microsoft.com/office/drawing/2016/5/11/chartex" xmlns:cx6="http://schemas.microsoft.com/office/drawing/2016/5/12/chartex" xmlns:cx7="http://schemas.microsoft.com/office/drawing/2016/5/13/chartex" xmlns:cx8="http://schemas.microsoft.com/office/drawing/2016/5/14/chartex" xmlns:mc="http://schemas.openxmlformats.org/markup-compatibility/2006" xmlns:aink="http://schemas.microsoft.com/office/drawing/2016/ink" xmlns:am3d="http://schemas.microsoft.com/office/drawing/2017/model3d" xmlns:o="urn:schemas-microsoft-com:office:office" xmlns:oel="http://schemas.microsoft.com/office/2019/extlst" xmlns:r="http://schemas.openxmlformats.org/officeDocument/2006/relationships" xmlns:m="http://schemas.openxmlformats.org/officeDocument/2006/math" xmlns:v="urn:schemas-microsoft-com:vml" xmlns:wp14="http://schemas.microsoft.com/office/word/2010/wordprocessingDrawing" xmlns:wp="http://schemas.openxmlformats.org/drawingml/2006/wordprocessingDrawing" xmlns:w10="urn:schemas-microsoft-com:office:word" xmlns:w="http://schemas.openxmlformats.org/wordprocessingml/2006/main" xmlns:w14="http://schemas.microsoft.com/office/word/2010/wordml" xmlns:w15="http://schemas.microsoft.com/office/word/2012/wordml" xmlns:w16cex="http://schemas.microsoft.com/office/word/2018/wordml/cex" xmlns:w16cid="http://schemas.microsoft.com/office/word/2016/wordml/cid" xmlns:w16="http://schemas.microsoft.com/office/word/2018/wordml" xmlns:w16du="http://schemas.microsoft.com/office/word/2023/wordml/word16du" xmlns:w16sdtdh="http://schemas.microsoft.com/office/word/2020/wordml/sdtdatahash" xmlns:w16se="http://schemas.microsoft.com/office/word/2015/wordml/symex" xmlns:wpg="http://schemas.microsoft.com/office/word/2010/wordprocessingGroup" xmlns:wpi="http://schemas.microsoft.com/office/word/2010/wordprocessingInk" xmlns:wne="http://schemas.microsoft.com/office/word/2006/wordml" xmlns:wps="http://schemas.microsoft.com/office/word/2010/wordprocessingShape" mc:Ignorable="w14 w15 w16se w16cid w16 w16cex w16sdtdh wp14">
+<w:endnotes xmlns:wpc="http://schemas.microsoft.com/office/word/2010/wordprocessingCanvas" xmlns:cx="http://schemas.microsoft.com/office/drawing/2014/chartex" xmlns:cx1="http://schemas.microsoft.com/office/drawing/2015/9/8/chartex" xmlns:cx2="http://schemas.microsoft.com/office/drawing/2015/10/21/chartex" xmlns:cx3="http://schemas.microsoft.com/office/drawing/2016/5/9/chartex" xmlns:cx4="http://schemas.microsoft.com/office/drawing/2016/5/10/chartex" xmlns:cx5="http://schemas.microsoft.com/office/drawing/2016/5/11/chartex" xmlns:cx6="http://schemas.microsoft.com/office/drawing/2016/5/12/chartex" xmlns:cx7="http://schemas.microsoft.com/office/drawing/2016/5/13/chartex" xmlns:cx8="http://schemas.microsoft.com/office/drawing/2016/5/14/chartex" xmlns:mc="http://schemas.openxmlformats.org/markup-compatibility/2006" xmlns:aink="http://schemas.microsoft.com/office/drawing/2016/ink" xmlns:am3d="http://schemas.microsoft.com/office/drawing/2017/model3d" xmlns:o="urn:schemas-microsoft-com:office:office" xmlns:oel="http://schemas.microsoft.com/office/2019/extlst" xmlns:r="http://schemas.openxmlformats.org/officeDocument/2006/relationships" xmlns:m="http://schemas.openxmlformats.org/officeDocument/2006/math" xmlns:v="urn:schemas-microsoft-com:vml" xmlns:wp14="http://schemas.microsoft.com/office/word/2010/wordprocessingDrawing" xmlns:wp="http://schemas.openxmlformats.org/drawingml/2006/wordprocessingDrawing" xmlns:w10="urn:schemas-microsoft-com:office:word" xmlns:w="http://schemas.openxmlformats.org/wordprocessingml/2006/main" xmlns:w14="http://schemas.microsoft.com/office/word/2010/wordml" xmlns:w15="http://schemas.microsoft.com/office/word/2012/wordml" xmlns:w16cex="http://schemas.microsoft.com/office/word/2018/wordml/cex" xmlns:w16cid="http://schemas.microsoft.com/office/word/2016/wordml/cid" xmlns:w16="http://schemas.microsoft.com/office/word/2018/wordml" xmlns:w16sdtdh="http://schemas.microsoft.com/office/word/2020/wordml/sdtdatahash" xmlns:w16se="http://schemas.microsoft.com/office/word/2015/wordml/symex" xmlns:wpg="http://schemas.microsoft.com/office/word/2010/wordprocessingGroup" xmlns:wpi="http://schemas.microsoft.com/office/word/2010/wordprocessingInk" xmlns:wne="http://schemas.microsoft.com/office/word/2006/wordml" xmlns:wps="http://schemas.microsoft.com/office/word/2010/wordprocessingShape" mc:Ignorable="w14 w15 w16se w16cid w16 w16cex w16sdtdh wp14">
   <w:endnote w:type="separator" w:id="-1">
     <w:p>
       <w:pPr>
@@ -8769,7 +9257,7 @@
 </file>
 
 <file path=word/footnotes.xml><?xml version="1.0" encoding="utf-8"?>
-<w:footnotes xmlns:wpc="http://schemas.microsoft.com/office/word/2010/wordprocessingCanvas" xmlns:cx="http://schemas.microsoft.com/office/drawing/2014/chartex" xmlns:cx1="http://schemas.microsoft.com/office/drawing/2015/9/8/chartex" xmlns:cx2="http://schemas.microsoft.com/office/drawing/2015/10/21/chartex" xmlns:cx3="http://schemas.microsoft.com/office/drawing/2016/5/9/chartex" xmlns:cx4="http://schemas.microsoft.com/office/drawing/2016/5/10/chartex" xmlns:cx5="http://schemas.microsoft.com/office/drawing/2016/5/11/chartex" xmlns:cx6="http://schemas.microsoft.com/office/drawing/2016/5/12/chartex" xmlns:cx7="http://schemas.microsoft.com/office/drawing/2016/5/13/chartex" xmlns:cx8="http://schemas.microsoft.com/office/drawing/2016/5/14/chartex" xmlns:mc="http://schemas.openxmlformats.org/markup-compatibility/2006" xmlns:aink="http://schemas.microsoft.com/office/drawing/2016/ink" xmlns:am3d="http://schemas.microsoft.com/office/drawing/2017/model3d" xmlns:o="urn:schemas-microsoft-com:office:office" xmlns:oel="http://schemas.microsoft.com/office/2019/extlst" xmlns:r="http://schemas.openxmlformats.org/officeDocument/2006/relationships" xmlns:m="http://schemas.openxmlformats.org/officeDocument/2006/math" xmlns:v="urn:schemas-microsoft-com:vml" xmlns:wp14="http://schemas.microsoft.com/office/word/2010/wordprocessingDrawing" xmlns:wp="http://schemas.openxmlformats.org/drawingml/2006/wordprocessingDrawing" xmlns:w10="urn:schemas-microsoft-com:office:word" xmlns:w="http://schemas.openxmlformats.org/wordprocessingml/2006/main" xmlns:w14="http://schemas.microsoft.com/office/word/2010/wordml" xmlns:w15="http://schemas.microsoft.com/office/word/2012/wordml" xmlns:w16cex="http://schemas.microsoft.com/office/word/2018/wordml/cex" xmlns:w16cid="http://schemas.microsoft.com/office/word/2016/wordml/cid" xmlns:w16="http://schemas.microsoft.com/office/word/2018/wordml" xmlns:w16du="http://schemas.microsoft.com/office/word/2023/wordml/word16du" xmlns:w16sdtdh="http://schemas.microsoft.com/office/word/2020/wordml/sdtdatahash" xmlns:w16se="http://schemas.microsoft.com/office/word/2015/wordml/symex" xmlns:wpg="http://schemas.microsoft.com/office/word/2010/wordprocessingGroup" xmlns:wpi="http://schemas.microsoft.com/office/word/2010/wordprocessingInk" xmlns:wne="http://schemas.microsoft.com/office/word/2006/wordml" xmlns:wps="http://schemas.microsoft.com/office/word/2010/wordprocessingShape" mc:Ignorable="w14 w15 w16se w16cid w16 w16cex w16sdtdh wp14">
+<w:footnotes xmlns:wpc="http://schemas.microsoft.com/office/word/2010/wordprocessingCanvas" xmlns:cx="http://schemas.microsoft.com/office/drawing/2014/chartex" xmlns:cx1="http://schemas.microsoft.com/office/drawing/2015/9/8/chartex" xmlns:cx2="http://schemas.microsoft.com/office/drawing/2015/10/21/chartex" xmlns:cx3="http://schemas.microsoft.com/office/drawing/2016/5/9/chartex" xmlns:cx4="http://schemas.microsoft.com/office/drawing/2016/5/10/chartex" xmlns:cx5="http://schemas.microsoft.com/office/drawing/2016/5/11/chartex" xmlns:cx6="http://schemas.microsoft.com/office/drawing/2016/5/12/chartex" xmlns:cx7="http://schemas.microsoft.com/office/drawing/2016/5/13/chartex" xmlns:cx8="http://schemas.microsoft.com/office/drawing/2016/5/14/chartex" xmlns:mc="http://schemas.openxmlformats.org/markup-compatibility/2006" xmlns:aink="http://schemas.microsoft.com/office/drawing/2016/ink" xmlns:am3d="http://schemas.microsoft.com/office/drawing/2017/model3d" xmlns:o="urn:schemas-microsoft-com:office:office" xmlns:oel="http://schemas.microsoft.com/office/2019/extlst" xmlns:r="http://schemas.openxmlformats.org/officeDocument/2006/relationships" xmlns:m="http://schemas.openxmlformats.org/officeDocument/2006/math" xmlns:v="urn:schemas-microsoft-com:vml" xmlns:wp14="http://schemas.microsoft.com/office/word/2010/wordprocessingDrawing" xmlns:wp="http://schemas.openxmlformats.org/drawingml/2006/wordprocessingDrawing" xmlns:w10="urn:schemas-microsoft-com:office:word" xmlns:w="http://schemas.openxmlformats.org/wordprocessingml/2006/main" xmlns:w14="http://schemas.microsoft.com/office/word/2010/wordml" xmlns:w15="http://schemas.microsoft.com/office/word/2012/wordml" xmlns:w16cex="http://schemas.microsoft.com/office/word/2018/wordml/cex" xmlns:w16cid="http://schemas.microsoft.com/office/word/2016/wordml/cid" xmlns:w16="http://schemas.microsoft.com/office/word/2018/wordml" xmlns:w16sdtdh="http://schemas.microsoft.com/office/word/2020/wordml/sdtdatahash" xmlns:w16se="http://schemas.microsoft.com/office/word/2015/wordml/symex" xmlns:wpg="http://schemas.microsoft.com/office/word/2010/wordprocessingGroup" xmlns:wpi="http://schemas.microsoft.com/office/word/2010/wordprocessingInk" xmlns:wne="http://schemas.microsoft.com/office/word/2006/wordml" xmlns:wps="http://schemas.microsoft.com/office/word/2010/wordprocessingShape" mc:Ignorable="w14 w15 w16se w16cid w16 w16cex w16sdtdh wp14">
   <w:footnote w:type="separator" w:id="-1">
     <w:p>
       <w:pPr>
@@ -8794,7 +9282,7 @@
 </file>
 
 <file path=word/numbering.xml><?xml version="1.0" encoding="utf-8"?>
-<w:numbering xmlns:wpc="http://schemas.microsoft.com/office/word/2010/wordprocessingCanvas" xmlns:cx="http://schemas.microsoft.com/office/drawing/2014/chartex" xmlns:cx1="http://schemas.microsoft.com/office/drawing/2015/9/8/chartex" xmlns:cx2="http://schemas.microsoft.com/office/drawing/2015/10/21/chartex" xmlns:cx3="http://schemas.microsoft.com/office/drawing/2016/5/9/chartex" xmlns:cx4="http://schemas.microsoft.com/office/drawing/2016/5/10/chartex" xmlns:cx5="http://schemas.microsoft.com/office/drawing/2016/5/11/chartex" xmlns:cx6="http://schemas.microsoft.com/office/drawing/2016/5/12/chartex" xmlns:cx7="http://schemas.microsoft.com/office/drawing/2016/5/13/chartex" xmlns:cx8="http://schemas.microsoft.com/office/drawing/2016/5/14/chartex" xmlns:mc="http://schemas.openxmlformats.org/markup-compatibility/2006" xmlns:aink="http://schemas.microsoft.com/office/drawing/2016/ink" xmlns:am3d="http://schemas.microsoft.com/office/drawing/2017/model3d" xmlns:o="urn:schemas-microsoft-com:office:office" xmlns:oel="http://schemas.microsoft.com/office/2019/extlst" xmlns:r="http://schemas.openxmlformats.org/officeDocument/2006/relationships" xmlns:m="http://schemas.openxmlformats.org/officeDocument/2006/math" xmlns:v="urn:schemas-microsoft-com:vml" xmlns:wp14="http://schemas.microsoft.com/office/word/2010/wordprocessingDrawing" xmlns:wp="http://schemas.openxmlformats.org/drawingml/2006/wordprocessingDrawing" xmlns:w10="urn:schemas-microsoft-com:office:word" xmlns:w="http://schemas.openxmlformats.org/wordprocessingml/2006/main" xmlns:w14="http://schemas.microsoft.com/office/word/2010/wordml" xmlns:w15="http://schemas.microsoft.com/office/word/2012/wordml" xmlns:w16cex="http://schemas.microsoft.com/office/word/2018/wordml/cex" xmlns:w16cid="http://schemas.microsoft.com/office/word/2016/wordml/cid" xmlns:w16="http://schemas.microsoft.com/office/word/2018/wordml" xmlns:w16du="http://schemas.microsoft.com/office/word/2023/wordml/word16du" xmlns:w16sdtdh="http://schemas.microsoft.com/office/word/2020/wordml/sdtdatahash" xmlns:w16se="http://schemas.microsoft.com/office/word/2015/wordml/symex" xmlns:wpg="http://schemas.microsoft.com/office/word/2010/wordprocessingGroup" xmlns:wpi="http://schemas.microsoft.com/office/word/2010/wordprocessingInk" xmlns:wne="http://schemas.microsoft.com/office/word/2006/wordml" xmlns:wps="http://schemas.microsoft.com/office/word/2010/wordprocessingShape" mc:Ignorable="w14 w15 w16se w16cid w16 w16cex w16sdtdh wp14">
+<w:numbering xmlns:wpc="http://schemas.microsoft.com/office/word/2010/wordprocessingCanvas" xmlns:cx="http://schemas.microsoft.com/office/drawing/2014/chartex" xmlns:cx1="http://schemas.microsoft.com/office/drawing/2015/9/8/chartex" xmlns:cx2="http://schemas.microsoft.com/office/drawing/2015/10/21/chartex" xmlns:cx3="http://schemas.microsoft.com/office/drawing/2016/5/9/chartex" xmlns:cx4="http://schemas.microsoft.com/office/drawing/2016/5/10/chartex" xmlns:cx5="http://schemas.microsoft.com/office/drawing/2016/5/11/chartex" xmlns:cx6="http://schemas.microsoft.com/office/drawing/2016/5/12/chartex" xmlns:cx7="http://schemas.microsoft.com/office/drawing/2016/5/13/chartex" xmlns:cx8="http://schemas.microsoft.com/office/drawing/2016/5/14/chartex" xmlns:mc="http://schemas.openxmlformats.org/markup-compatibility/2006" xmlns:aink="http://schemas.microsoft.com/office/drawing/2016/ink" xmlns:am3d="http://schemas.microsoft.com/office/drawing/2017/model3d" xmlns:o="urn:schemas-microsoft-com:office:office" xmlns:oel="http://schemas.microsoft.com/office/2019/extlst" xmlns:r="http://schemas.openxmlformats.org/officeDocument/2006/relationships" xmlns:m="http://schemas.openxmlformats.org/officeDocument/2006/math" xmlns:v="urn:schemas-microsoft-com:vml" xmlns:wp14="http://schemas.microsoft.com/office/word/2010/wordprocessingDrawing" xmlns:wp="http://schemas.openxmlformats.org/drawingml/2006/wordprocessingDrawing" xmlns:w10="urn:schemas-microsoft-com:office:word" xmlns:w="http://schemas.openxmlformats.org/wordprocessingml/2006/main" xmlns:w14="http://schemas.microsoft.com/office/word/2010/wordml" xmlns:w15="http://schemas.microsoft.com/office/word/2012/wordml" xmlns:w16cex="http://schemas.microsoft.com/office/word/2018/wordml/cex" xmlns:w16cid="http://schemas.microsoft.com/office/word/2016/wordml/cid" xmlns:w16="http://schemas.microsoft.com/office/word/2018/wordml" xmlns:w16sdtdh="http://schemas.microsoft.com/office/word/2020/wordml/sdtdatahash" xmlns:w16se="http://schemas.microsoft.com/office/word/2015/wordml/symex" xmlns:wpg="http://schemas.microsoft.com/office/word/2010/wordprocessingGroup" xmlns:wpi="http://schemas.microsoft.com/office/word/2010/wordprocessingInk" xmlns:wne="http://schemas.microsoft.com/office/word/2006/wordml" xmlns:wps="http://schemas.microsoft.com/office/word/2010/wordprocessingShape" mc:Ignorable="w14 w15 w16se w16cid w16 w16cex w16sdtdh wp14">
   <w:abstractNum w:abstractNumId="0" w15:restartNumberingAfterBreak="0">
     <w:nsid w:val="776A6EB7"/>
     <w:multiLevelType w:val="multilevel"/>
@@ -9819,10 +10307,21 @@
 </file>
 
 <file path=customXml/item1.xml><?xml version="1.0" encoding="utf-8"?>
-<b:Sources xmlns:b="http://schemas.openxmlformats.org/officeDocument/2006/bibliography" xmlns="http://schemas.openxmlformats.org/officeDocument/2006/bibliography" SelectedStyle="\APASixthEditionOfficeOnline.xsl" StyleName="APA" Version="6"/>
+<p:properties xmlns:p="http://schemas.microsoft.com/office/2006/metadata/properties" xmlns:xsi="http://www.w3.org/2001/XMLSchema-instance" xmlns:pc="http://schemas.microsoft.com/office/infopath/2007/PartnerControls">
+  <documentManagement/>
+</p:properties>
 </file>
 
 <file path=customXml/item2.xml><?xml version="1.0" encoding="utf-8"?>
+<?mso-contentType ?>
+<FormTemplates xmlns="http://schemas.microsoft.com/sharepoint/v3/contenttype/forms">
+  <Display>DocumentLibraryForm</Display>
+  <Edit>DocumentLibraryForm</Edit>
+  <New>DocumentLibraryForm</New>
+</FormTemplates>
+</file>
+
+<file path=customXml/item3.xml><?xml version="1.0" encoding="utf-8"?>
 <ct:contentTypeSchema xmlns:ct="http://schemas.microsoft.com/office/2006/metadata/contentType" xmlns:ma="http://schemas.microsoft.com/office/2006/metadata/properties/metaAttributes" ct:_="" ma:_="" ma:contentTypeName="Document" ma:contentTypeID="0x01010008AB4FF51EB2E1479684B0D9B7ED006D" ma:contentTypeVersion="5" ma:contentTypeDescription="Create a new document." ma:contentTypeScope="" ma:versionID="86aa19dfe7672a2e52cfb489d4a367f2">
   <xsd:schema xmlns:xsd="http://www.w3.org/2001/XMLSchema" xmlns:xs="http://www.w3.org/2001/XMLSchema" xmlns:p="http://schemas.microsoft.com/office/2006/metadata/properties" xmlns:ns3="9cc40dcb-4fd0-4511-b90b-4015b68a79fe" targetNamespace="http://schemas.microsoft.com/office/2006/metadata/properties" ma:root="true" ma:fieldsID="ed9e7e1ec704f8550d37b005056cc3ff" ns3:_="">
     <xsd:import namespace="9cc40dcb-4fd0-4511-b90b-4015b68a79fe"/>
@@ -9974,30 +10473,28 @@
 </ct:contentTypeSchema>
 </file>
 
-<file path=customXml/item3.xml><?xml version="1.0" encoding="utf-8"?>
-<?mso-contentType ?>
-<FormTemplates xmlns="http://schemas.microsoft.com/sharepoint/v3/contenttype/forms">
-  <Display>DocumentLibraryForm</Display>
-  <Edit>DocumentLibraryForm</Edit>
-  <New>DocumentLibraryForm</New>
-</FormTemplates>
-</file>
-
 <file path=customXml/item4.xml><?xml version="1.0" encoding="utf-8"?>
-<p:properties xmlns:p="http://schemas.microsoft.com/office/2006/metadata/properties" xmlns:xsi="http://www.w3.org/2001/XMLSchema-instance" xmlns:pc="http://schemas.microsoft.com/office/infopath/2007/PartnerControls">
-  <documentManagement/>
-</p:properties>
+<b:Sources xmlns:b="http://schemas.openxmlformats.org/officeDocument/2006/bibliography" xmlns="http://schemas.openxmlformats.org/officeDocument/2006/bibliography" SelectedStyle="\APASixthEditionOfficeOnline.xsl" StyleName="APA" Version="6"/>
 </file>
 
 <file path=customXml/itemProps1.xml><?xml version="1.0" encoding="utf-8"?>
-<ds:datastoreItem xmlns:ds="http://schemas.openxmlformats.org/officeDocument/2006/customXml" ds:itemID="{FDB6A953-9D21-423A-B7AA-4587907AC379}">
+<ds:datastoreItem xmlns:ds="http://schemas.openxmlformats.org/officeDocument/2006/customXml" ds:itemID="{E9424336-6975-4922-9F07-7B7DC74239BE}">
   <ds:schemaRefs>
-    <ds:schemaRef ds:uri="http://schemas.openxmlformats.org/officeDocument/2006/bibliography"/>
+    <ds:schemaRef ds:uri="http://schemas.microsoft.com/office/2006/metadata/properties"/>
+    <ds:schemaRef ds:uri="http://schemas.microsoft.com/office/infopath/2007/PartnerControls"/>
   </ds:schemaRefs>
 </ds:datastoreItem>
 </file>
 
 <file path=customXml/itemProps2.xml><?xml version="1.0" encoding="utf-8"?>
+<ds:datastoreItem xmlns:ds="http://schemas.openxmlformats.org/officeDocument/2006/customXml" ds:itemID="{A1FBBDAE-0156-4AE4-8946-036087604D0D}">
+  <ds:schemaRefs>
+    <ds:schemaRef ds:uri="http://schemas.microsoft.com/sharepoint/v3/contenttype/forms"/>
+  </ds:schemaRefs>
+</ds:datastoreItem>
+</file>
+
+<file path=customXml/itemProps3.xml><?xml version="1.0" encoding="utf-8"?>
 <ds:datastoreItem xmlns:ds="http://schemas.openxmlformats.org/officeDocument/2006/customXml" ds:itemID="{4189D030-8165-48D2-B393-9DC7698BCE74}">
   <ds:schemaRefs>
     <ds:schemaRef ds:uri="http://schemas.microsoft.com/office/2006/metadata/contentType"/>
@@ -10015,19 +10512,10 @@
 </ds:datastoreItem>
 </file>
 
-<file path=customXml/itemProps3.xml><?xml version="1.0" encoding="utf-8"?>
-<ds:datastoreItem xmlns:ds="http://schemas.openxmlformats.org/officeDocument/2006/customXml" ds:itemID="{A1FBBDAE-0156-4AE4-8946-036087604D0D}">
+<file path=customXml/itemProps4.xml><?xml version="1.0" encoding="utf-8"?>
+<ds:datastoreItem xmlns:ds="http://schemas.openxmlformats.org/officeDocument/2006/customXml" ds:itemID="{FDB6A953-9D21-423A-B7AA-4587907AC379}">
   <ds:schemaRefs>
-    <ds:schemaRef ds:uri="http://schemas.microsoft.com/sharepoint/v3/contenttype/forms"/>
-  </ds:schemaRefs>
-</ds:datastoreItem>
-</file>
-
-<file path=customXml/itemProps4.xml><?xml version="1.0" encoding="utf-8"?>
-<ds:datastoreItem xmlns:ds="http://schemas.openxmlformats.org/officeDocument/2006/customXml" ds:itemID="{E9424336-6975-4922-9F07-7B7DC74239BE}">
-  <ds:schemaRefs>
-    <ds:schemaRef ds:uri="http://schemas.microsoft.com/office/2006/metadata/properties"/>
-    <ds:schemaRef ds:uri="http://schemas.microsoft.com/office/infopath/2007/PartnerControls"/>
+    <ds:schemaRef ds:uri="http://schemas.openxmlformats.org/officeDocument/2006/bibliography"/>
   </ds:schemaRefs>
 </ds:datastoreItem>
 </file>
</xml_diff>